<commit_message>
Added Lab Reports And Working Codes
</commit_message>
<xml_diff>
--- a/Lab_3-Rotate Images Accross Quadrants/19BCN7228_GVSSAIMADHAV_LAB-3.docx
+++ b/Lab_3-Rotate Images Accross Quadrants/19BCN7228_GVSSAIMADHAV_LAB-3.docx
@@ -147,7 +147,6 @@
         </w:rPr>
         <w:t xml:space="preserve"> </w:t>
       </w:r>
-      <w:proofErr w:type="spellStart"/>
       <w:proofErr w:type="gramStart"/>
       <w:r>
         <w:rPr>
@@ -159,7 +158,6 @@
         </w:rPr>
         <w:t>java.awt.Color</w:t>
       </w:r>
-      <w:proofErr w:type="spellEnd"/>
       <w:proofErr w:type="gramEnd"/>
       <w:r>
         <w:rPr>
@@ -204,7 +202,6 @@
         </w:rPr>
         <w:t xml:space="preserve"> </w:t>
       </w:r>
-      <w:proofErr w:type="spellStart"/>
       <w:proofErr w:type="gramStart"/>
       <w:r>
         <w:rPr>
@@ -216,7 +213,6 @@
         </w:rPr>
         <w:t>java.awt.Dimension</w:t>
       </w:r>
-      <w:proofErr w:type="spellEnd"/>
       <w:proofErr w:type="gramEnd"/>
       <w:r>
         <w:rPr>
@@ -261,7 +257,6 @@
         </w:rPr>
         <w:t xml:space="preserve"> </w:t>
       </w:r>
-      <w:proofErr w:type="spellStart"/>
       <w:proofErr w:type="gramStart"/>
       <w:r>
         <w:rPr>
@@ -273,7 +268,6 @@
         </w:rPr>
         <w:t>java.awt.Graphics</w:t>
       </w:r>
-      <w:proofErr w:type="spellEnd"/>
       <w:proofErr w:type="gramEnd"/>
       <w:r>
         <w:rPr>
@@ -318,7 +312,6 @@
         </w:rPr>
         <w:t xml:space="preserve"> </w:t>
       </w:r>
-      <w:proofErr w:type="spellStart"/>
       <w:proofErr w:type="gramStart"/>
       <w:r>
         <w:rPr>
@@ -339,18 +332,7 @@
           <w:szCs w:val="21"/>
           <w:lang w:val="en-IN" w:eastAsia="en-IN"/>
         </w:rPr>
-        <w:t>.ActionEvent</w:t>
-      </w:r>
-      <w:proofErr w:type="spellEnd"/>
-      <w:r>
-        <w:rPr>
-          <w:rFonts w:ascii="Consolas" w:eastAsia="Times New Roman" w:hAnsi="Consolas" w:cs="Times New Roman"/>
-          <w:color w:val="D4D4D4"/>
-          <w:sz w:val="21"/>
-          <w:szCs w:val="21"/>
-          <w:lang w:val="en-IN" w:eastAsia="en-IN"/>
-        </w:rPr>
-        <w:t>;</w:t>
+        <w:t>.ActionEvent;</w:t>
       </w:r>
     </w:p>
     <w:p>
@@ -385,7 +367,6 @@
         </w:rPr>
         <w:t xml:space="preserve"> </w:t>
       </w:r>
-      <w:proofErr w:type="spellStart"/>
       <w:proofErr w:type="gramStart"/>
       <w:r>
         <w:rPr>
@@ -406,18 +387,7 @@
           <w:szCs w:val="21"/>
           <w:lang w:val="en-IN" w:eastAsia="en-IN"/>
         </w:rPr>
-        <w:t>.ActionListener</w:t>
-      </w:r>
-      <w:proofErr w:type="spellEnd"/>
-      <w:r>
-        <w:rPr>
-          <w:rFonts w:ascii="Consolas" w:eastAsia="Times New Roman" w:hAnsi="Consolas" w:cs="Times New Roman"/>
-          <w:color w:val="D4D4D4"/>
-          <w:sz w:val="21"/>
-          <w:szCs w:val="21"/>
-          <w:lang w:val="en-IN" w:eastAsia="en-IN"/>
-        </w:rPr>
-        <w:t>;</w:t>
+        <w:t>.ActionListener;</w:t>
       </w:r>
     </w:p>
     <w:p>
@@ -452,7 +422,6 @@
         </w:rPr>
         <w:t xml:space="preserve"> </w:t>
       </w:r>
-      <w:proofErr w:type="spellStart"/>
       <w:proofErr w:type="gramStart"/>
       <w:r>
         <w:rPr>
@@ -473,18 +442,7 @@
           <w:szCs w:val="21"/>
           <w:lang w:val="en-IN" w:eastAsia="en-IN"/>
         </w:rPr>
-        <w:t>.BufferedImage</w:t>
-      </w:r>
-      <w:proofErr w:type="spellEnd"/>
-      <w:r>
-        <w:rPr>
-          <w:rFonts w:ascii="Consolas" w:eastAsia="Times New Roman" w:hAnsi="Consolas" w:cs="Times New Roman"/>
-          <w:color w:val="D4D4D4"/>
-          <w:sz w:val="21"/>
-          <w:szCs w:val="21"/>
-          <w:lang w:val="en-IN" w:eastAsia="en-IN"/>
-        </w:rPr>
-        <w:t>;</w:t>
+        <w:t>.BufferedImage;</w:t>
       </w:r>
     </w:p>
     <w:p>
@@ -519,7 +477,6 @@
         </w:rPr>
         <w:t xml:space="preserve"> </w:t>
       </w:r>
-      <w:proofErr w:type="spellStart"/>
       <w:proofErr w:type="gramStart"/>
       <w:r>
         <w:rPr>
@@ -529,18 +486,7 @@
           <w:szCs w:val="21"/>
           <w:lang w:val="en-IN" w:eastAsia="en-IN"/>
         </w:rPr>
-        <w:t>java.awt</w:t>
-      </w:r>
-      <w:proofErr w:type="spellEnd"/>
-      <w:r>
-        <w:rPr>
-          <w:rFonts w:ascii="Consolas" w:eastAsia="Times New Roman" w:hAnsi="Consolas" w:cs="Times New Roman"/>
-          <w:color w:val="D4D4D4"/>
-          <w:sz w:val="21"/>
-          <w:szCs w:val="21"/>
-          <w:lang w:val="en-IN" w:eastAsia="en-IN"/>
-        </w:rPr>
-        <w:t>.*</w:t>
+        <w:t>java.awt.*</w:t>
       </w:r>
       <w:proofErr w:type="gramEnd"/>
       <w:r>
@@ -599,7 +545,6 @@
         </w:rPr>
         <w:t xml:space="preserve"> </w:t>
       </w:r>
-      <w:proofErr w:type="spellStart"/>
       <w:proofErr w:type="gramStart"/>
       <w:r>
         <w:rPr>
@@ -611,7 +556,6 @@
         </w:rPr>
         <w:t>java.io.IOException</w:t>
       </w:r>
-      <w:proofErr w:type="spellEnd"/>
       <w:proofErr w:type="gramEnd"/>
       <w:r>
         <w:rPr>
@@ -656,7 +600,6 @@
         </w:rPr>
         <w:t xml:space="preserve"> </w:t>
       </w:r>
-      <w:proofErr w:type="spellStart"/>
       <w:proofErr w:type="gramStart"/>
       <w:r>
         <w:rPr>
@@ -668,7 +611,6 @@
         </w:rPr>
         <w:t>java.net.MalformedURLException</w:t>
       </w:r>
-      <w:proofErr w:type="spellEnd"/>
       <w:proofErr w:type="gramEnd"/>
       <w:r>
         <w:rPr>
@@ -746,7 +688,6 @@
         </w:rPr>
         <w:t xml:space="preserve"> </w:t>
       </w:r>
-      <w:proofErr w:type="spellStart"/>
       <w:proofErr w:type="gramStart"/>
       <w:r>
         <w:rPr>
@@ -767,18 +708,7 @@
           <w:szCs w:val="21"/>
           <w:lang w:val="en-IN" w:eastAsia="en-IN"/>
         </w:rPr>
-        <w:t>.Random</w:t>
-      </w:r>
-      <w:proofErr w:type="spellEnd"/>
-      <w:r>
-        <w:rPr>
-          <w:rFonts w:ascii="Consolas" w:eastAsia="Times New Roman" w:hAnsi="Consolas" w:cs="Times New Roman"/>
-          <w:color w:val="D4D4D4"/>
-          <w:sz w:val="21"/>
-          <w:szCs w:val="21"/>
-          <w:lang w:val="en-IN" w:eastAsia="en-IN"/>
-        </w:rPr>
-        <w:t>;</w:t>
+        <w:t>.Random;</w:t>
       </w:r>
     </w:p>
     <w:p>
@@ -813,7 +743,6 @@
         </w:rPr>
         <w:t xml:space="preserve"> </w:t>
       </w:r>
-      <w:proofErr w:type="spellStart"/>
       <w:proofErr w:type="gramStart"/>
       <w:r>
         <w:rPr>
@@ -834,18 +763,7 @@
           <w:szCs w:val="21"/>
           <w:lang w:val="en-IN" w:eastAsia="en-IN"/>
         </w:rPr>
-        <w:t>.ImageIO</w:t>
-      </w:r>
-      <w:proofErr w:type="spellEnd"/>
-      <w:r>
-        <w:rPr>
-          <w:rFonts w:ascii="Consolas" w:eastAsia="Times New Roman" w:hAnsi="Consolas" w:cs="Times New Roman"/>
-          <w:color w:val="D4D4D4"/>
-          <w:sz w:val="21"/>
-          <w:szCs w:val="21"/>
-          <w:lang w:val="en-IN" w:eastAsia="en-IN"/>
-        </w:rPr>
-        <w:t>;</w:t>
+        <w:t>.ImageIO;</w:t>
       </w:r>
     </w:p>
     <w:p>
@@ -880,7 +798,6 @@
         </w:rPr>
         <w:t xml:space="preserve"> </w:t>
       </w:r>
-      <w:proofErr w:type="spellStart"/>
       <w:proofErr w:type="gramStart"/>
       <w:r>
         <w:rPr>
@@ -901,18 +818,7 @@
           <w:szCs w:val="21"/>
           <w:lang w:val="en-IN" w:eastAsia="en-IN"/>
         </w:rPr>
-        <w:t>.JFrame</w:t>
-      </w:r>
-      <w:proofErr w:type="spellEnd"/>
-      <w:r>
-        <w:rPr>
-          <w:rFonts w:ascii="Consolas" w:eastAsia="Times New Roman" w:hAnsi="Consolas" w:cs="Times New Roman"/>
-          <w:color w:val="D4D4D4"/>
-          <w:sz w:val="21"/>
-          <w:szCs w:val="21"/>
-          <w:lang w:val="en-IN" w:eastAsia="en-IN"/>
-        </w:rPr>
-        <w:t>;</w:t>
+        <w:t>.JFrame;</w:t>
       </w:r>
     </w:p>
     <w:p>
@@ -947,7 +853,6 @@
         </w:rPr>
         <w:t xml:space="preserve"> </w:t>
       </w:r>
-      <w:proofErr w:type="spellStart"/>
       <w:proofErr w:type="gramStart"/>
       <w:r>
         <w:rPr>
@@ -968,18 +873,7 @@
           <w:szCs w:val="21"/>
           <w:lang w:val="en-IN" w:eastAsia="en-IN"/>
         </w:rPr>
-        <w:t>.JPanel</w:t>
-      </w:r>
-      <w:proofErr w:type="spellEnd"/>
-      <w:r>
-        <w:rPr>
-          <w:rFonts w:ascii="Consolas" w:eastAsia="Times New Roman" w:hAnsi="Consolas" w:cs="Times New Roman"/>
-          <w:color w:val="D4D4D4"/>
-          <w:sz w:val="21"/>
-          <w:szCs w:val="21"/>
-          <w:lang w:val="en-IN" w:eastAsia="en-IN"/>
-        </w:rPr>
-        <w:t>;</w:t>
+        <w:t>.JPanel;</w:t>
       </w:r>
     </w:p>
     <w:p>
@@ -1014,7 +908,6 @@
         </w:rPr>
         <w:t xml:space="preserve"> </w:t>
       </w:r>
-      <w:proofErr w:type="spellStart"/>
       <w:proofErr w:type="gramStart"/>
       <w:r>
         <w:rPr>
@@ -1035,18 +928,7 @@
           <w:szCs w:val="21"/>
           <w:lang w:val="en-IN" w:eastAsia="en-IN"/>
         </w:rPr>
-        <w:t>.SwingUtilities</w:t>
-      </w:r>
-      <w:proofErr w:type="spellEnd"/>
-      <w:r>
-        <w:rPr>
-          <w:rFonts w:ascii="Consolas" w:eastAsia="Times New Roman" w:hAnsi="Consolas" w:cs="Times New Roman"/>
-          <w:color w:val="D4D4D4"/>
-          <w:sz w:val="21"/>
-          <w:szCs w:val="21"/>
-          <w:lang w:val="en-IN" w:eastAsia="en-IN"/>
-        </w:rPr>
-        <w:t>;</w:t>
+        <w:t>.SwingUtilities;</w:t>
       </w:r>
     </w:p>
     <w:p>
@@ -1079,41 +961,7 @@
           <w:szCs w:val="21"/>
           <w:lang w:val="en-IN" w:eastAsia="en-IN"/>
         </w:rPr>
-        <w:t xml:space="preserve"> </w:t>
-      </w:r>
-      <w:proofErr w:type="spellStart"/>
-      <w:proofErr w:type="gramStart"/>
-      <w:r>
-        <w:rPr>
-          <w:rFonts w:ascii="Consolas" w:eastAsia="Times New Roman" w:hAnsi="Consolas" w:cs="Times New Roman"/>
-          <w:color w:val="D4D4D4"/>
-          <w:sz w:val="21"/>
-          <w:szCs w:val="21"/>
-          <w:lang w:val="en-IN" w:eastAsia="en-IN"/>
-        </w:rPr>
-        <w:t>javax.swing</w:t>
-      </w:r>
-      <w:proofErr w:type="gramEnd"/>
-      <w:r>
-        <w:rPr>
-          <w:rFonts w:ascii="Consolas" w:eastAsia="Times New Roman" w:hAnsi="Consolas" w:cs="Times New Roman"/>
-          <w:color w:val="D4D4D4"/>
-          <w:sz w:val="21"/>
-          <w:szCs w:val="21"/>
-          <w:lang w:val="en-IN" w:eastAsia="en-IN"/>
-        </w:rPr>
-        <w:t>.Timer</w:t>
-      </w:r>
-      <w:proofErr w:type="spellEnd"/>
-      <w:r>
-        <w:rPr>
-          <w:rFonts w:ascii="Consolas" w:eastAsia="Times New Roman" w:hAnsi="Consolas" w:cs="Times New Roman"/>
-          <w:color w:val="D4D4D4"/>
-          <w:sz w:val="21"/>
-          <w:szCs w:val="21"/>
-          <w:lang w:val="en-IN" w:eastAsia="en-IN"/>
-        </w:rPr>
-        <w:t>;</w:t>
+        <w:t xml:space="preserve"> javax.swing.Timer;</w:t>
       </w:r>
     </w:p>
     <w:p>
@@ -1146,31 +994,7 @@
           <w:szCs w:val="21"/>
           <w:lang w:val="en-IN" w:eastAsia="en-IN"/>
         </w:rPr>
-        <w:t xml:space="preserve"> </w:t>
-      </w:r>
-      <w:proofErr w:type="spellStart"/>
-      <w:proofErr w:type="gramStart"/>
-      <w:r>
-        <w:rPr>
-          <w:rFonts w:ascii="Consolas" w:eastAsia="Times New Roman" w:hAnsi="Consolas" w:cs="Times New Roman"/>
-          <w:color w:val="D4D4D4"/>
-          <w:sz w:val="21"/>
-          <w:szCs w:val="21"/>
-          <w:lang w:val="en-IN" w:eastAsia="en-IN"/>
-        </w:rPr>
-        <w:t>javax.swing</w:t>
-      </w:r>
-      <w:proofErr w:type="spellEnd"/>
-      <w:proofErr w:type="gramEnd"/>
-      <w:r>
-        <w:rPr>
-          <w:rFonts w:ascii="Consolas" w:eastAsia="Times New Roman" w:hAnsi="Consolas" w:cs="Times New Roman"/>
-          <w:color w:val="D4D4D4"/>
-          <w:sz w:val="21"/>
-          <w:szCs w:val="21"/>
-          <w:lang w:val="en-IN" w:eastAsia="en-IN"/>
-        </w:rPr>
-        <w:t>.*;</w:t>
+        <w:t xml:space="preserve"> javax.swing.*;</w:t>
       </w:r>
     </w:p>
     <w:p>
@@ -1344,7 +1168,6 @@
         </w:rPr>
         <w:t xml:space="preserve"> </w:t>
       </w:r>
-      <w:proofErr w:type="gramStart"/>
       <w:r>
         <w:rPr>
           <w:rFonts w:ascii="Consolas" w:eastAsia="Times New Roman" w:hAnsi="Consolas" w:cs="Times New Roman"/>
@@ -1365,7 +1188,6 @@
         </w:rPr>
         <w:t>(</w:t>
       </w:r>
-      <w:proofErr w:type="gramEnd"/>
       <w:r>
         <w:rPr>
           <w:rFonts w:ascii="Consolas" w:eastAsia="Times New Roman" w:hAnsi="Consolas" w:cs="Times New Roman"/>
@@ -1386,7 +1208,6 @@
         </w:rPr>
         <w:t xml:space="preserve">[] </w:t>
       </w:r>
-      <w:proofErr w:type="spellStart"/>
       <w:r>
         <w:rPr>
           <w:rFonts w:ascii="Consolas" w:eastAsia="Times New Roman" w:hAnsi="Consolas" w:cs="Times New Roman"/>
@@ -1397,7 +1218,6 @@
         </w:rPr>
         <w:t>args</w:t>
       </w:r>
-      <w:proofErr w:type="spellEnd"/>
       <w:r>
         <w:rPr>
           <w:rFonts w:ascii="Consolas" w:eastAsia="Times New Roman" w:hAnsi="Consolas" w:cs="Times New Roman"/>
@@ -1421,7 +1241,6 @@
           <w:lang w:val="en-IN" w:eastAsia="en-IN"/>
         </w:rPr>
       </w:pPr>
-      <w:proofErr w:type="spellStart"/>
       <w:r>
         <w:rPr>
           <w:rFonts w:ascii="Consolas" w:eastAsia="Times New Roman" w:hAnsi="Consolas" w:cs="Times New Roman"/>
@@ -1452,7 +1271,6 @@
         </w:rPr>
         <w:t>invokeLater</w:t>
       </w:r>
-      <w:proofErr w:type="spellEnd"/>
       <w:r>
         <w:rPr>
           <w:rFonts w:ascii="Consolas" w:eastAsia="Times New Roman" w:hAnsi="Consolas" w:cs="Times New Roman"/>
@@ -1483,7 +1301,6 @@
         </w:rPr>
         <w:t xml:space="preserve"> </w:t>
       </w:r>
-      <w:proofErr w:type="gramStart"/>
       <w:r>
         <w:rPr>
           <w:rFonts w:ascii="Consolas" w:eastAsia="Times New Roman" w:hAnsi="Consolas" w:cs="Times New Roman"/>
@@ -1502,18 +1319,7 @@
           <w:szCs w:val="21"/>
           <w:lang w:val="en-IN" w:eastAsia="en-IN"/>
         </w:rPr>
-        <w:t>(</w:t>
-      </w:r>
-      <w:proofErr w:type="gramEnd"/>
-      <w:r>
-        <w:rPr>
-          <w:rFonts w:ascii="Consolas" w:eastAsia="Times New Roman" w:hAnsi="Consolas" w:cs="Times New Roman"/>
-          <w:color w:val="D4D4D4"/>
-          <w:sz w:val="21"/>
-          <w:szCs w:val="21"/>
-          <w:lang w:val="en-IN" w:eastAsia="en-IN"/>
-        </w:rPr>
-        <w:t>){</w:t>
+        <w:t>(){</w:t>
       </w:r>
     </w:p>
     <w:p>
@@ -1601,7 +1407,6 @@
         </w:rPr>
         <w:t xml:space="preserve"> </w:t>
       </w:r>
-      <w:proofErr w:type="gramStart"/>
       <w:r>
         <w:rPr>
           <w:rFonts w:ascii="Consolas" w:eastAsia="Times New Roman" w:hAnsi="Consolas" w:cs="Times New Roman"/>
@@ -1620,18 +1425,7 @@
           <w:szCs w:val="21"/>
           <w:lang w:val="en-IN" w:eastAsia="en-IN"/>
         </w:rPr>
-        <w:t>(</w:t>
-      </w:r>
-      <w:proofErr w:type="gramEnd"/>
-      <w:r>
-        <w:rPr>
-          <w:rFonts w:ascii="Consolas" w:eastAsia="Times New Roman" w:hAnsi="Consolas" w:cs="Times New Roman"/>
-          <w:color w:val="D4D4D4"/>
-          <w:sz w:val="21"/>
-          <w:szCs w:val="21"/>
-          <w:lang w:val="en-IN" w:eastAsia="en-IN"/>
-        </w:rPr>
-        <w:t>) {</w:t>
+        <w:t>() {</w:t>
       </w:r>
     </w:p>
     <w:p>
@@ -1646,7 +1440,6 @@
           <w:lang w:val="en-IN" w:eastAsia="en-IN"/>
         </w:rPr>
       </w:pPr>
-      <w:proofErr w:type="spellStart"/>
       <w:r>
         <w:rPr>
           <w:rFonts w:ascii="Consolas" w:eastAsia="Times New Roman" w:hAnsi="Consolas" w:cs="Times New Roman"/>
@@ -1657,7 +1450,6 @@
         </w:rPr>
         <w:t>JFrame</w:t>
       </w:r>
-      <w:proofErr w:type="spellEnd"/>
       <w:r>
         <w:rPr>
           <w:rFonts w:ascii="Consolas" w:eastAsia="Times New Roman" w:hAnsi="Consolas" w:cs="Times New Roman"/>
@@ -1708,8 +1500,6 @@
         </w:rPr>
         <w:t xml:space="preserve"> </w:t>
       </w:r>
-      <w:proofErr w:type="spellStart"/>
-      <w:proofErr w:type="gramStart"/>
       <w:r>
         <w:rPr>
           <w:rFonts w:ascii="Consolas" w:eastAsia="Times New Roman" w:hAnsi="Consolas" w:cs="Times New Roman"/>
@@ -1720,7 +1510,6 @@
         </w:rPr>
         <w:t>JFrame</w:t>
       </w:r>
-      <w:proofErr w:type="spellEnd"/>
       <w:r>
         <w:rPr>
           <w:rFonts w:ascii="Consolas" w:eastAsia="Times New Roman" w:hAnsi="Consolas" w:cs="Times New Roman"/>
@@ -1731,7 +1520,6 @@
         </w:rPr>
         <w:t>(</w:t>
       </w:r>
-      <w:proofErr w:type="gramEnd"/>
       <w:r>
         <w:rPr>
           <w:rFonts w:ascii="Consolas" w:eastAsia="Times New Roman" w:hAnsi="Consolas" w:cs="Times New Roman"/>
@@ -1765,8 +1553,6 @@
           <w:lang w:val="en-IN" w:eastAsia="en-IN"/>
         </w:rPr>
       </w:pPr>
-      <w:proofErr w:type="spellStart"/>
-      <w:proofErr w:type="gramStart"/>
       <w:r>
         <w:rPr>
           <w:rFonts w:ascii="Consolas" w:eastAsia="Times New Roman" w:hAnsi="Consolas" w:cs="Times New Roman"/>
@@ -1797,7 +1583,6 @@
         </w:rPr>
         <w:t>add</w:t>
       </w:r>
-      <w:proofErr w:type="spellEnd"/>
       <w:r>
         <w:rPr>
           <w:rFonts w:ascii="Consolas" w:eastAsia="Times New Roman" w:hAnsi="Consolas" w:cs="Times New Roman"/>
@@ -1808,7 +1593,6 @@
         </w:rPr>
         <w:t>(</w:t>
       </w:r>
-      <w:proofErr w:type="gramEnd"/>
       <w:r>
         <w:rPr>
           <w:rFonts w:ascii="Consolas" w:eastAsia="Times New Roman" w:hAnsi="Consolas" w:cs="Times New Roman"/>
@@ -1829,7 +1613,6 @@
         </w:rPr>
         <w:t xml:space="preserve"> </w:t>
       </w:r>
-      <w:proofErr w:type="spellStart"/>
       <w:r>
         <w:rPr>
           <w:rFonts w:ascii="Consolas" w:eastAsia="Times New Roman" w:hAnsi="Consolas" w:cs="Times New Roman"/>
@@ -1840,7 +1623,6 @@
         </w:rPr>
         <w:t>ImagePanel</w:t>
       </w:r>
-      <w:proofErr w:type="spellEnd"/>
       <w:r>
         <w:rPr>
           <w:rFonts w:ascii="Consolas" w:eastAsia="Times New Roman" w:hAnsi="Consolas" w:cs="Times New Roman"/>
@@ -1864,8 +1646,6 @@
           <w:lang w:val="en-IN" w:eastAsia="en-IN"/>
         </w:rPr>
       </w:pPr>
-      <w:proofErr w:type="spellStart"/>
-      <w:proofErr w:type="gramStart"/>
       <w:r>
         <w:rPr>
           <w:rFonts w:ascii="Consolas" w:eastAsia="Times New Roman" w:hAnsi="Consolas" w:cs="Times New Roman"/>
@@ -1896,8 +1676,6 @@
         </w:rPr>
         <w:t>setDefaultCloseOperation</w:t>
       </w:r>
-      <w:proofErr w:type="spellEnd"/>
-      <w:proofErr w:type="gramEnd"/>
       <w:r>
         <w:rPr>
           <w:rFonts w:ascii="Consolas" w:eastAsia="Times New Roman" w:hAnsi="Consolas" w:cs="Times New Roman"/>
@@ -1908,7 +1686,6 @@
         </w:rPr>
         <w:t>(</w:t>
       </w:r>
-      <w:proofErr w:type="spellStart"/>
       <w:r>
         <w:rPr>
           <w:rFonts w:ascii="Consolas" w:eastAsia="Times New Roman" w:hAnsi="Consolas" w:cs="Times New Roman"/>
@@ -1939,7 +1716,6 @@
         </w:rPr>
         <w:t>EXIT_ON_CLOSE</w:t>
       </w:r>
-      <w:proofErr w:type="spellEnd"/>
       <w:r>
         <w:rPr>
           <w:rFonts w:ascii="Consolas" w:eastAsia="Times New Roman" w:hAnsi="Consolas" w:cs="Times New Roman"/>
@@ -1963,8 +1739,6 @@
           <w:lang w:val="en-IN" w:eastAsia="en-IN"/>
         </w:rPr>
       </w:pPr>
-      <w:proofErr w:type="spellStart"/>
-      <w:proofErr w:type="gramStart"/>
       <w:r>
         <w:rPr>
           <w:rFonts w:ascii="Consolas" w:eastAsia="Times New Roman" w:hAnsi="Consolas" w:cs="Times New Roman"/>
@@ -1995,8 +1769,6 @@
         </w:rPr>
         <w:t>pack</w:t>
       </w:r>
-      <w:proofErr w:type="spellEnd"/>
-      <w:proofErr w:type="gramEnd"/>
       <w:r>
         <w:rPr>
           <w:rFonts w:ascii="Consolas" w:eastAsia="Times New Roman" w:hAnsi="Consolas" w:cs="Times New Roman"/>
@@ -2020,8 +1792,6 @@
           <w:lang w:val="en-IN" w:eastAsia="en-IN"/>
         </w:rPr>
       </w:pPr>
-      <w:proofErr w:type="spellStart"/>
-      <w:proofErr w:type="gramStart"/>
       <w:r>
         <w:rPr>
           <w:rFonts w:ascii="Consolas" w:eastAsia="Times New Roman" w:hAnsi="Consolas" w:cs="Times New Roman"/>
@@ -2052,8 +1822,6 @@
         </w:rPr>
         <w:t>setLocationRelativeTo</w:t>
       </w:r>
-      <w:proofErr w:type="spellEnd"/>
-      <w:proofErr w:type="gramEnd"/>
       <w:r>
         <w:rPr>
           <w:rFonts w:ascii="Consolas" w:eastAsia="Times New Roman" w:hAnsi="Consolas" w:cs="Times New Roman"/>
@@ -2097,8 +1865,6 @@
           <w:lang w:val="en-IN" w:eastAsia="en-IN"/>
         </w:rPr>
       </w:pPr>
-      <w:proofErr w:type="spellStart"/>
-      <w:proofErr w:type="gramStart"/>
       <w:r>
         <w:rPr>
           <w:rFonts w:ascii="Consolas" w:eastAsia="Times New Roman" w:hAnsi="Consolas" w:cs="Times New Roman"/>
@@ -2129,8 +1895,6 @@
         </w:rPr>
         <w:t>setVisible</w:t>
       </w:r>
-      <w:proofErr w:type="spellEnd"/>
-      <w:proofErr w:type="gramEnd"/>
       <w:r>
         <w:rPr>
           <w:rFonts w:ascii="Consolas" w:eastAsia="Times New Roman" w:hAnsi="Consolas" w:cs="Times New Roman"/>
@@ -2316,7 +2080,6 @@
         </w:rPr>
         <w:t xml:space="preserve"> </w:t>
       </w:r>
-      <w:proofErr w:type="spellStart"/>
       <w:r>
         <w:rPr>
           <w:rFonts w:ascii="Consolas" w:eastAsia="Times New Roman" w:hAnsi="Consolas" w:cs="Times New Roman"/>
@@ -2327,7 +2090,6 @@
         </w:rPr>
         <w:t>ImagePanel</w:t>
       </w:r>
-      <w:proofErr w:type="spellEnd"/>
       <w:r>
         <w:rPr>
           <w:rFonts w:ascii="Consolas" w:eastAsia="Times New Roman" w:hAnsi="Consolas" w:cs="Times New Roman"/>
@@ -2358,7 +2120,6 @@
         </w:rPr>
         <w:t xml:space="preserve"> </w:t>
       </w:r>
-      <w:proofErr w:type="spellStart"/>
       <w:r>
         <w:rPr>
           <w:rFonts w:ascii="Consolas" w:eastAsia="Times New Roman" w:hAnsi="Consolas" w:cs="Times New Roman"/>
@@ -2369,7 +2130,6 @@
         </w:rPr>
         <w:t>JPanel</w:t>
       </w:r>
-      <w:proofErr w:type="spellEnd"/>
       <w:r>
         <w:rPr>
           <w:rFonts w:ascii="Consolas" w:eastAsia="Times New Roman" w:hAnsi="Consolas" w:cs="Times New Roman"/>
@@ -2406,7 +2166,6 @@
           <w:lang w:val="en-IN" w:eastAsia="en-IN"/>
         </w:rPr>
       </w:pPr>
-      <w:proofErr w:type="gramStart"/>
       <w:r>
         <w:rPr>
           <w:rFonts w:ascii="Consolas" w:eastAsia="Times New Roman" w:hAnsi="Consolas" w:cs="Times New Roman"/>
@@ -2425,20 +2184,8 @@
           <w:szCs w:val="21"/>
           <w:lang w:val="en-IN" w:eastAsia="en-IN"/>
         </w:rPr>
-        <w:t>[</w:t>
-      </w:r>
-      <w:proofErr w:type="gramEnd"/>
-      <w:r>
-        <w:rPr>
-          <w:rFonts w:ascii="Consolas" w:eastAsia="Times New Roman" w:hAnsi="Consolas" w:cs="Times New Roman"/>
-          <w:color w:val="D4D4D4"/>
-          <w:sz w:val="21"/>
-          <w:szCs w:val="21"/>
-          <w:lang w:val="en-IN" w:eastAsia="en-IN"/>
-        </w:rPr>
-        <w:t xml:space="preserve">] </w:t>
-      </w:r>
-      <w:proofErr w:type="spellStart"/>
+        <w:t xml:space="preserve">[] </w:t>
+      </w:r>
       <w:r>
         <w:rPr>
           <w:rFonts w:ascii="Consolas" w:eastAsia="Times New Roman" w:hAnsi="Consolas" w:cs="Times New Roman"/>
@@ -2449,7 +2196,6 @@
         </w:rPr>
         <w:t>urls</w:t>
       </w:r>
-      <w:proofErr w:type="spellEnd"/>
       <w:r>
         <w:rPr>
           <w:rFonts w:ascii="Consolas" w:eastAsia="Times New Roman" w:hAnsi="Consolas" w:cs="Times New Roman"/>
@@ -2473,7 +2219,6 @@
           <w:lang w:val="en-IN" w:eastAsia="en-IN"/>
         </w:rPr>
       </w:pPr>
-      <w:proofErr w:type="gramStart"/>
       <w:r>
         <w:rPr>
           <w:rFonts w:ascii="Consolas" w:eastAsia="Times New Roman" w:hAnsi="Consolas" w:cs="Times New Roman"/>
@@ -2492,18 +2237,7 @@
           <w:szCs w:val="21"/>
           <w:lang w:val="en-IN" w:eastAsia="en-IN"/>
         </w:rPr>
-        <w:t>[</w:t>
-      </w:r>
-      <w:proofErr w:type="gramEnd"/>
-      <w:r>
-        <w:rPr>
-          <w:rFonts w:ascii="Consolas" w:eastAsia="Times New Roman" w:hAnsi="Consolas" w:cs="Times New Roman"/>
-          <w:color w:val="D4D4D4"/>
-          <w:sz w:val="21"/>
-          <w:szCs w:val="21"/>
-          <w:lang w:val="en-IN" w:eastAsia="en-IN"/>
-        </w:rPr>
-        <w:t xml:space="preserve">] </w:t>
+        <w:t xml:space="preserve">[] </w:t>
       </w:r>
       <w:r>
         <w:rPr>
@@ -2598,7 +2332,6 @@
         </w:rPr>
         <w:t xml:space="preserve"> </w:t>
       </w:r>
-      <w:proofErr w:type="gramStart"/>
       <w:r>
         <w:rPr>
           <w:rFonts w:ascii="Consolas" w:eastAsia="Times New Roman" w:hAnsi="Consolas" w:cs="Times New Roman"/>
@@ -2617,18 +2350,7 @@
           <w:szCs w:val="21"/>
           <w:lang w:val="en-IN" w:eastAsia="en-IN"/>
         </w:rPr>
-        <w:t>(</w:t>
-      </w:r>
-      <w:proofErr w:type="gramEnd"/>
-      <w:r>
-        <w:rPr>
-          <w:rFonts w:ascii="Consolas" w:eastAsia="Times New Roman" w:hAnsi="Consolas" w:cs="Times New Roman"/>
-          <w:color w:val="D4D4D4"/>
-          <w:sz w:val="21"/>
-          <w:szCs w:val="21"/>
-          <w:lang w:val="en-IN" w:eastAsia="en-IN"/>
-        </w:rPr>
-        <w:t>);</w:t>
+        <w:t>();</w:t>
       </w:r>
     </w:p>
     <w:p>
@@ -2676,8 +2398,6 @@
         </w:rPr>
         <w:t xml:space="preserve"> </w:t>
       </w:r>
-      <w:proofErr w:type="spellStart"/>
-      <w:proofErr w:type="gramStart"/>
       <w:r>
         <w:rPr>
           <w:rFonts w:ascii="Consolas" w:eastAsia="Times New Roman" w:hAnsi="Consolas" w:cs="Times New Roman"/>
@@ -2688,27 +2408,15 @@
         </w:rPr>
         <w:t>ImagePanel</w:t>
       </w:r>
-      <w:proofErr w:type="spellEnd"/>
-      <w:r>
-        <w:rPr>
-          <w:rFonts w:ascii="Consolas" w:eastAsia="Times New Roman" w:hAnsi="Consolas" w:cs="Times New Roman"/>
-          <w:color w:val="D4D4D4"/>
-          <w:sz w:val="21"/>
-          <w:szCs w:val="21"/>
-          <w:lang w:val="en-IN" w:eastAsia="en-IN"/>
-        </w:rPr>
-        <w:t>(</w:t>
-      </w:r>
-      <w:proofErr w:type="gramEnd"/>
-      <w:r>
-        <w:rPr>
-          <w:rFonts w:ascii="Consolas" w:eastAsia="Times New Roman" w:hAnsi="Consolas" w:cs="Times New Roman"/>
-          <w:color w:val="D4D4D4"/>
-          <w:sz w:val="21"/>
-          <w:szCs w:val="21"/>
-          <w:lang w:val="en-IN" w:eastAsia="en-IN"/>
-        </w:rPr>
-        <w:t>) {</w:t>
+      <w:r>
+        <w:rPr>
+          <w:rFonts w:ascii="Consolas" w:eastAsia="Times New Roman" w:hAnsi="Consolas" w:cs="Times New Roman"/>
+          <w:color w:val="D4D4D4"/>
+          <w:sz w:val="21"/>
+          <w:szCs w:val="21"/>
+          <w:lang w:val="en-IN" w:eastAsia="en-IN"/>
+        </w:rPr>
+        <w:t>() {</w:t>
       </w:r>
     </w:p>
     <w:p>
@@ -2723,27 +2431,15 @@
           <w:lang w:val="en-IN" w:eastAsia="en-IN"/>
         </w:rPr>
       </w:pPr>
-      <w:proofErr w:type="spellStart"/>
-      <w:r>
-        <w:rPr>
-          <w:rFonts w:ascii="Consolas" w:eastAsia="Times New Roman" w:hAnsi="Consolas" w:cs="Times New Roman"/>
-          <w:color w:val="D4D4D4"/>
-          <w:sz w:val="21"/>
-          <w:szCs w:val="21"/>
-          <w:lang w:val="en-IN" w:eastAsia="en-IN"/>
-        </w:rPr>
-        <w:t>urls</w:t>
-      </w:r>
-      <w:proofErr w:type="spellEnd"/>
-      <w:r>
-        <w:rPr>
-          <w:rFonts w:ascii="Consolas" w:eastAsia="Times New Roman" w:hAnsi="Consolas" w:cs="Times New Roman"/>
-          <w:color w:val="D4D4D4"/>
-          <w:sz w:val="21"/>
-          <w:szCs w:val="21"/>
-          <w:lang w:val="en-IN" w:eastAsia="en-IN"/>
-        </w:rPr>
-        <w:t xml:space="preserve"> = </w:t>
+      <w:r>
+        <w:rPr>
+          <w:rFonts w:ascii="Consolas" w:eastAsia="Times New Roman" w:hAnsi="Consolas" w:cs="Times New Roman"/>
+          <w:color w:val="D4D4D4"/>
+          <w:sz w:val="21"/>
+          <w:szCs w:val="21"/>
+          <w:lang w:val="en-IN" w:eastAsia="en-IN"/>
+        </w:rPr>
+        <w:t xml:space="preserve">urls = </w:t>
       </w:r>
       <w:r>
         <w:rPr>
@@ -2765,7 +2461,6 @@
         </w:rPr>
         <w:t xml:space="preserve"> </w:t>
       </w:r>
-      <w:proofErr w:type="gramStart"/>
       <w:r>
         <w:rPr>
           <w:rFonts w:ascii="Consolas" w:eastAsia="Times New Roman" w:hAnsi="Consolas" w:cs="Times New Roman"/>
@@ -2786,7 +2481,6 @@
         </w:rPr>
         <w:t>[</w:t>
       </w:r>
-      <w:proofErr w:type="gramEnd"/>
       <w:r>
         <w:rPr>
           <w:rFonts w:ascii="Consolas" w:eastAsia="Times New Roman" w:hAnsi="Consolas" w:cs="Times New Roman"/>
@@ -2853,30 +2547,16 @@
           <w:lang w:val="en-IN" w:eastAsia="en-IN"/>
         </w:rPr>
       </w:pPr>
-      <w:proofErr w:type="spellStart"/>
-      <w:proofErr w:type="gramStart"/>
-      <w:r>
-        <w:rPr>
-          <w:rFonts w:ascii="Consolas" w:eastAsia="Times New Roman" w:hAnsi="Consolas" w:cs="Times New Roman"/>
-          <w:color w:val="D4D4D4"/>
-          <w:sz w:val="21"/>
-          <w:szCs w:val="21"/>
-          <w:lang w:val="en-IN" w:eastAsia="en-IN"/>
-        </w:rPr>
-        <w:t>urls</w:t>
-      </w:r>
-      <w:proofErr w:type="spellEnd"/>
-      <w:r>
-        <w:rPr>
-          <w:rFonts w:ascii="Consolas" w:eastAsia="Times New Roman" w:hAnsi="Consolas" w:cs="Times New Roman"/>
-          <w:color w:val="D4D4D4"/>
-          <w:sz w:val="21"/>
-          <w:szCs w:val="21"/>
-          <w:lang w:val="en-IN" w:eastAsia="en-IN"/>
-        </w:rPr>
-        <w:t>[</w:t>
-      </w:r>
-      <w:proofErr w:type="gramEnd"/>
+      <w:r>
+        <w:rPr>
+          <w:rFonts w:ascii="Consolas" w:eastAsia="Times New Roman" w:hAnsi="Consolas" w:cs="Times New Roman"/>
+          <w:color w:val="D4D4D4"/>
+          <w:sz w:val="21"/>
+          <w:szCs w:val="21"/>
+          <w:lang w:val="en-IN" w:eastAsia="en-IN"/>
+        </w:rPr>
+        <w:t>urls[</w:t>
+      </w:r>
       <w:r>
         <w:rPr>
           <w:rFonts w:ascii="Consolas" w:eastAsia="Times New Roman" w:hAnsi="Consolas" w:cs="Times New Roman"/>
@@ -2970,30 +2650,16 @@
           <w:lang w:val="en-IN" w:eastAsia="en-IN"/>
         </w:rPr>
       </w:pPr>
-      <w:proofErr w:type="spellStart"/>
-      <w:proofErr w:type="gramStart"/>
-      <w:r>
-        <w:rPr>
-          <w:rFonts w:ascii="Consolas" w:eastAsia="Times New Roman" w:hAnsi="Consolas" w:cs="Times New Roman"/>
-          <w:color w:val="D4D4D4"/>
-          <w:sz w:val="21"/>
-          <w:szCs w:val="21"/>
-          <w:lang w:val="en-IN" w:eastAsia="en-IN"/>
-        </w:rPr>
-        <w:t>urls</w:t>
-      </w:r>
-      <w:proofErr w:type="spellEnd"/>
-      <w:r>
-        <w:rPr>
-          <w:rFonts w:ascii="Consolas" w:eastAsia="Times New Roman" w:hAnsi="Consolas" w:cs="Times New Roman"/>
-          <w:color w:val="D4D4D4"/>
-          <w:sz w:val="21"/>
-          <w:szCs w:val="21"/>
-          <w:lang w:val="en-IN" w:eastAsia="en-IN"/>
-        </w:rPr>
-        <w:t>[</w:t>
-      </w:r>
-      <w:proofErr w:type="gramEnd"/>
+      <w:r>
+        <w:rPr>
+          <w:rFonts w:ascii="Consolas" w:eastAsia="Times New Roman" w:hAnsi="Consolas" w:cs="Times New Roman"/>
+          <w:color w:val="D4D4D4"/>
+          <w:sz w:val="21"/>
+          <w:szCs w:val="21"/>
+          <w:lang w:val="en-IN" w:eastAsia="en-IN"/>
+        </w:rPr>
+        <w:t>urls[</w:t>
+      </w:r>
       <w:r>
         <w:rPr>
           <w:rFonts w:ascii="Consolas" w:eastAsia="Times New Roman" w:hAnsi="Consolas" w:cs="Times New Roman"/>
@@ -3087,30 +2753,16 @@
           <w:lang w:val="en-IN" w:eastAsia="en-IN"/>
         </w:rPr>
       </w:pPr>
-      <w:proofErr w:type="spellStart"/>
-      <w:proofErr w:type="gramStart"/>
-      <w:r>
-        <w:rPr>
-          <w:rFonts w:ascii="Consolas" w:eastAsia="Times New Roman" w:hAnsi="Consolas" w:cs="Times New Roman"/>
-          <w:color w:val="D4D4D4"/>
-          <w:sz w:val="21"/>
-          <w:szCs w:val="21"/>
-          <w:lang w:val="en-IN" w:eastAsia="en-IN"/>
-        </w:rPr>
-        <w:t>urls</w:t>
-      </w:r>
-      <w:proofErr w:type="spellEnd"/>
-      <w:r>
-        <w:rPr>
-          <w:rFonts w:ascii="Consolas" w:eastAsia="Times New Roman" w:hAnsi="Consolas" w:cs="Times New Roman"/>
-          <w:color w:val="D4D4D4"/>
-          <w:sz w:val="21"/>
-          <w:szCs w:val="21"/>
-          <w:lang w:val="en-IN" w:eastAsia="en-IN"/>
-        </w:rPr>
-        <w:t>[</w:t>
-      </w:r>
-      <w:proofErr w:type="gramEnd"/>
+      <w:r>
+        <w:rPr>
+          <w:rFonts w:ascii="Consolas" w:eastAsia="Times New Roman" w:hAnsi="Consolas" w:cs="Times New Roman"/>
+          <w:color w:val="D4D4D4"/>
+          <w:sz w:val="21"/>
+          <w:szCs w:val="21"/>
+          <w:lang w:val="en-IN" w:eastAsia="en-IN"/>
+        </w:rPr>
+        <w:t>urls[</w:t>
+      </w:r>
       <w:r>
         <w:rPr>
           <w:rFonts w:ascii="Consolas" w:eastAsia="Times New Roman" w:hAnsi="Consolas" w:cs="Times New Roman"/>
@@ -3204,30 +2856,16 @@
           <w:lang w:val="en-IN" w:eastAsia="en-IN"/>
         </w:rPr>
       </w:pPr>
-      <w:proofErr w:type="spellStart"/>
-      <w:proofErr w:type="gramStart"/>
-      <w:r>
-        <w:rPr>
-          <w:rFonts w:ascii="Consolas" w:eastAsia="Times New Roman" w:hAnsi="Consolas" w:cs="Times New Roman"/>
-          <w:color w:val="D4D4D4"/>
-          <w:sz w:val="21"/>
-          <w:szCs w:val="21"/>
-          <w:lang w:val="en-IN" w:eastAsia="en-IN"/>
-        </w:rPr>
-        <w:t>urls</w:t>
-      </w:r>
-      <w:proofErr w:type="spellEnd"/>
-      <w:r>
-        <w:rPr>
-          <w:rFonts w:ascii="Consolas" w:eastAsia="Times New Roman" w:hAnsi="Consolas" w:cs="Times New Roman"/>
-          <w:color w:val="D4D4D4"/>
-          <w:sz w:val="21"/>
-          <w:szCs w:val="21"/>
-          <w:lang w:val="en-IN" w:eastAsia="en-IN"/>
-        </w:rPr>
-        <w:t>[</w:t>
-      </w:r>
-      <w:proofErr w:type="gramEnd"/>
+      <w:r>
+        <w:rPr>
+          <w:rFonts w:ascii="Consolas" w:eastAsia="Times New Roman" w:hAnsi="Consolas" w:cs="Times New Roman"/>
+          <w:color w:val="D4D4D4"/>
+          <w:sz w:val="21"/>
+          <w:szCs w:val="21"/>
+          <w:lang w:val="en-IN" w:eastAsia="en-IN"/>
+        </w:rPr>
+        <w:t>urls[</w:t>
+      </w:r>
       <w:r>
         <w:rPr>
           <w:rFonts w:ascii="Consolas" w:eastAsia="Times New Roman" w:hAnsi="Consolas" w:cs="Times New Roman"/>
@@ -3364,7 +3002,6 @@
         </w:rPr>
         <w:t xml:space="preserve"> </w:t>
       </w:r>
-      <w:proofErr w:type="gramStart"/>
       <w:r>
         <w:rPr>
           <w:rFonts w:ascii="Consolas" w:eastAsia="Times New Roman" w:hAnsi="Consolas" w:cs="Times New Roman"/>
@@ -3385,7 +3022,6 @@
         </w:rPr>
         <w:t>[</w:t>
       </w:r>
-      <w:proofErr w:type="gramEnd"/>
       <w:r>
         <w:rPr>
           <w:rFonts w:ascii="Consolas" w:eastAsia="Times New Roman" w:hAnsi="Consolas" w:cs="Times New Roman"/>
@@ -3419,7 +3055,6 @@
           <w:lang w:val="en-IN" w:eastAsia="en-IN"/>
         </w:rPr>
       </w:pPr>
-      <w:proofErr w:type="gramStart"/>
       <w:r>
         <w:rPr>
           <w:rFonts w:ascii="Consolas" w:eastAsia="Times New Roman" w:hAnsi="Consolas" w:cs="Times New Roman"/>
@@ -3430,7 +3065,6 @@
         </w:rPr>
         <w:t>images[</w:t>
       </w:r>
-      <w:proofErr w:type="gramEnd"/>
       <w:r>
         <w:rPr>
           <w:rFonts w:ascii="Consolas" w:eastAsia="Times New Roman" w:hAnsi="Consolas" w:cs="Times New Roman"/>
@@ -3451,7 +3085,6 @@
         </w:rPr>
         <w:t xml:space="preserve">] = </w:t>
       </w:r>
-      <w:proofErr w:type="spellStart"/>
       <w:r>
         <w:rPr>
           <w:rFonts w:ascii="Consolas" w:eastAsia="Times New Roman" w:hAnsi="Consolas" w:cs="Times New Roman"/>
@@ -3482,38 +3115,15 @@
         </w:rPr>
         <w:t>read</w:t>
       </w:r>
-      <w:proofErr w:type="spellEnd"/>
-      <w:r>
-        <w:rPr>
-          <w:rFonts w:ascii="Consolas" w:eastAsia="Times New Roman" w:hAnsi="Consolas" w:cs="Times New Roman"/>
-          <w:color w:val="D4D4D4"/>
-          <w:sz w:val="21"/>
-          <w:szCs w:val="21"/>
-          <w:lang w:val="en-IN" w:eastAsia="en-IN"/>
-        </w:rPr>
-        <w:t>(</w:t>
-      </w:r>
-      <w:proofErr w:type="spellStart"/>
-      <w:r>
-        <w:rPr>
-          <w:rFonts w:ascii="Consolas" w:eastAsia="Times New Roman" w:hAnsi="Consolas" w:cs="Times New Roman"/>
-          <w:color w:val="D4D4D4"/>
-          <w:sz w:val="21"/>
-          <w:szCs w:val="21"/>
-          <w:lang w:val="en-IN" w:eastAsia="en-IN"/>
-        </w:rPr>
-        <w:t>urls</w:t>
-      </w:r>
-      <w:proofErr w:type="spellEnd"/>
-      <w:r>
-        <w:rPr>
-          <w:rFonts w:ascii="Consolas" w:eastAsia="Times New Roman" w:hAnsi="Consolas" w:cs="Times New Roman"/>
-          <w:color w:val="D4D4D4"/>
-          <w:sz w:val="21"/>
-          <w:szCs w:val="21"/>
-          <w:lang w:val="en-IN" w:eastAsia="en-IN"/>
-        </w:rPr>
-        <w:t>[</w:t>
+      <w:r>
+        <w:rPr>
+          <w:rFonts w:ascii="Consolas" w:eastAsia="Times New Roman" w:hAnsi="Consolas" w:cs="Times New Roman"/>
+          <w:color w:val="D4D4D4"/>
+          <w:sz w:val="21"/>
+          <w:szCs w:val="21"/>
+          <w:lang w:val="en-IN" w:eastAsia="en-IN"/>
+        </w:rPr>
+        <w:t>(urls[</w:t>
       </w:r>
       <w:r>
         <w:rPr>
@@ -3548,7 +3158,6 @@
           <w:lang w:val="en-IN" w:eastAsia="en-IN"/>
         </w:rPr>
       </w:pPr>
-      <w:proofErr w:type="gramStart"/>
       <w:r>
         <w:rPr>
           <w:rFonts w:ascii="Consolas" w:eastAsia="Times New Roman" w:hAnsi="Consolas" w:cs="Times New Roman"/>
@@ -3559,7 +3168,6 @@
         </w:rPr>
         <w:t>images[</w:t>
       </w:r>
-      <w:proofErr w:type="gramEnd"/>
       <w:r>
         <w:rPr>
           <w:rFonts w:ascii="Consolas" w:eastAsia="Times New Roman" w:hAnsi="Consolas" w:cs="Times New Roman"/>
@@ -3580,7 +3188,6 @@
         </w:rPr>
         <w:t xml:space="preserve">] = </w:t>
       </w:r>
-      <w:proofErr w:type="spellStart"/>
       <w:r>
         <w:rPr>
           <w:rFonts w:ascii="Consolas" w:eastAsia="Times New Roman" w:hAnsi="Consolas" w:cs="Times New Roman"/>
@@ -3611,38 +3218,15 @@
         </w:rPr>
         <w:t>read</w:t>
       </w:r>
-      <w:proofErr w:type="spellEnd"/>
-      <w:r>
-        <w:rPr>
-          <w:rFonts w:ascii="Consolas" w:eastAsia="Times New Roman" w:hAnsi="Consolas" w:cs="Times New Roman"/>
-          <w:color w:val="D4D4D4"/>
-          <w:sz w:val="21"/>
-          <w:szCs w:val="21"/>
-          <w:lang w:val="en-IN" w:eastAsia="en-IN"/>
-        </w:rPr>
-        <w:t>(</w:t>
-      </w:r>
-      <w:proofErr w:type="spellStart"/>
-      <w:r>
-        <w:rPr>
-          <w:rFonts w:ascii="Consolas" w:eastAsia="Times New Roman" w:hAnsi="Consolas" w:cs="Times New Roman"/>
-          <w:color w:val="D4D4D4"/>
-          <w:sz w:val="21"/>
-          <w:szCs w:val="21"/>
-          <w:lang w:val="en-IN" w:eastAsia="en-IN"/>
-        </w:rPr>
-        <w:t>urls</w:t>
-      </w:r>
-      <w:proofErr w:type="spellEnd"/>
-      <w:r>
-        <w:rPr>
-          <w:rFonts w:ascii="Consolas" w:eastAsia="Times New Roman" w:hAnsi="Consolas" w:cs="Times New Roman"/>
-          <w:color w:val="D4D4D4"/>
-          <w:sz w:val="21"/>
-          <w:szCs w:val="21"/>
-          <w:lang w:val="en-IN" w:eastAsia="en-IN"/>
-        </w:rPr>
-        <w:t>[</w:t>
+      <w:r>
+        <w:rPr>
+          <w:rFonts w:ascii="Consolas" w:eastAsia="Times New Roman" w:hAnsi="Consolas" w:cs="Times New Roman"/>
+          <w:color w:val="D4D4D4"/>
+          <w:sz w:val="21"/>
+          <w:szCs w:val="21"/>
+          <w:lang w:val="en-IN" w:eastAsia="en-IN"/>
+        </w:rPr>
+        <w:t>(urls[</w:t>
       </w:r>
       <w:r>
         <w:rPr>
@@ -3677,7 +3261,6 @@
           <w:lang w:val="en-IN" w:eastAsia="en-IN"/>
         </w:rPr>
       </w:pPr>
-      <w:proofErr w:type="gramStart"/>
       <w:r>
         <w:rPr>
           <w:rFonts w:ascii="Consolas" w:eastAsia="Times New Roman" w:hAnsi="Consolas" w:cs="Times New Roman"/>
@@ -3688,7 +3271,6 @@
         </w:rPr>
         <w:t>images[</w:t>
       </w:r>
-      <w:proofErr w:type="gramEnd"/>
       <w:r>
         <w:rPr>
           <w:rFonts w:ascii="Consolas" w:eastAsia="Times New Roman" w:hAnsi="Consolas" w:cs="Times New Roman"/>
@@ -3709,7 +3291,6 @@
         </w:rPr>
         <w:t xml:space="preserve">] = </w:t>
       </w:r>
-      <w:proofErr w:type="spellStart"/>
       <w:r>
         <w:rPr>
           <w:rFonts w:ascii="Consolas" w:eastAsia="Times New Roman" w:hAnsi="Consolas" w:cs="Times New Roman"/>
@@ -3740,38 +3321,15 @@
         </w:rPr>
         <w:t>read</w:t>
       </w:r>
-      <w:proofErr w:type="spellEnd"/>
-      <w:r>
-        <w:rPr>
-          <w:rFonts w:ascii="Consolas" w:eastAsia="Times New Roman" w:hAnsi="Consolas" w:cs="Times New Roman"/>
-          <w:color w:val="D4D4D4"/>
-          <w:sz w:val="21"/>
-          <w:szCs w:val="21"/>
-          <w:lang w:val="en-IN" w:eastAsia="en-IN"/>
-        </w:rPr>
-        <w:t>(</w:t>
-      </w:r>
-      <w:proofErr w:type="spellStart"/>
-      <w:r>
-        <w:rPr>
-          <w:rFonts w:ascii="Consolas" w:eastAsia="Times New Roman" w:hAnsi="Consolas" w:cs="Times New Roman"/>
-          <w:color w:val="D4D4D4"/>
-          <w:sz w:val="21"/>
-          <w:szCs w:val="21"/>
-          <w:lang w:val="en-IN" w:eastAsia="en-IN"/>
-        </w:rPr>
-        <w:t>urls</w:t>
-      </w:r>
-      <w:proofErr w:type="spellEnd"/>
-      <w:r>
-        <w:rPr>
-          <w:rFonts w:ascii="Consolas" w:eastAsia="Times New Roman" w:hAnsi="Consolas" w:cs="Times New Roman"/>
-          <w:color w:val="D4D4D4"/>
-          <w:sz w:val="21"/>
-          <w:szCs w:val="21"/>
-          <w:lang w:val="en-IN" w:eastAsia="en-IN"/>
-        </w:rPr>
-        <w:t>[</w:t>
+      <w:r>
+        <w:rPr>
+          <w:rFonts w:ascii="Consolas" w:eastAsia="Times New Roman" w:hAnsi="Consolas" w:cs="Times New Roman"/>
+          <w:color w:val="D4D4D4"/>
+          <w:sz w:val="21"/>
+          <w:szCs w:val="21"/>
+          <w:lang w:val="en-IN" w:eastAsia="en-IN"/>
+        </w:rPr>
+        <w:t>(urls[</w:t>
       </w:r>
       <w:r>
         <w:rPr>
@@ -3806,7 +3364,6 @@
           <w:lang w:val="en-IN" w:eastAsia="en-IN"/>
         </w:rPr>
       </w:pPr>
-      <w:proofErr w:type="gramStart"/>
       <w:r>
         <w:rPr>
           <w:rFonts w:ascii="Consolas" w:eastAsia="Times New Roman" w:hAnsi="Consolas" w:cs="Times New Roman"/>
@@ -3817,7 +3374,6 @@
         </w:rPr>
         <w:t>images[</w:t>
       </w:r>
-      <w:proofErr w:type="gramEnd"/>
       <w:r>
         <w:rPr>
           <w:rFonts w:ascii="Consolas" w:eastAsia="Times New Roman" w:hAnsi="Consolas" w:cs="Times New Roman"/>
@@ -3838,7 +3394,6 @@
         </w:rPr>
         <w:t xml:space="preserve">] = </w:t>
       </w:r>
-      <w:proofErr w:type="spellStart"/>
       <w:r>
         <w:rPr>
           <w:rFonts w:ascii="Consolas" w:eastAsia="Times New Roman" w:hAnsi="Consolas" w:cs="Times New Roman"/>
@@ -3869,38 +3424,15 @@
         </w:rPr>
         <w:t>read</w:t>
       </w:r>
-      <w:proofErr w:type="spellEnd"/>
-      <w:r>
-        <w:rPr>
-          <w:rFonts w:ascii="Consolas" w:eastAsia="Times New Roman" w:hAnsi="Consolas" w:cs="Times New Roman"/>
-          <w:color w:val="D4D4D4"/>
-          <w:sz w:val="21"/>
-          <w:szCs w:val="21"/>
-          <w:lang w:val="en-IN" w:eastAsia="en-IN"/>
-        </w:rPr>
-        <w:t>(</w:t>
-      </w:r>
-      <w:proofErr w:type="spellStart"/>
-      <w:r>
-        <w:rPr>
-          <w:rFonts w:ascii="Consolas" w:eastAsia="Times New Roman" w:hAnsi="Consolas" w:cs="Times New Roman"/>
-          <w:color w:val="D4D4D4"/>
-          <w:sz w:val="21"/>
-          <w:szCs w:val="21"/>
-          <w:lang w:val="en-IN" w:eastAsia="en-IN"/>
-        </w:rPr>
-        <w:t>urls</w:t>
-      </w:r>
-      <w:proofErr w:type="spellEnd"/>
-      <w:r>
-        <w:rPr>
-          <w:rFonts w:ascii="Consolas" w:eastAsia="Times New Roman" w:hAnsi="Consolas" w:cs="Times New Roman"/>
-          <w:color w:val="D4D4D4"/>
-          <w:sz w:val="21"/>
-          <w:szCs w:val="21"/>
-          <w:lang w:val="en-IN" w:eastAsia="en-IN"/>
-        </w:rPr>
-        <w:t>[</w:t>
+      <w:r>
+        <w:rPr>
+          <w:rFonts w:ascii="Consolas" w:eastAsia="Times New Roman" w:hAnsi="Consolas" w:cs="Times New Roman"/>
+          <w:color w:val="D4D4D4"/>
+          <w:sz w:val="21"/>
+          <w:szCs w:val="21"/>
+          <w:lang w:val="en-IN" w:eastAsia="en-IN"/>
+        </w:rPr>
+        <w:t>(urls[</w:t>
       </w:r>
       <w:r>
         <w:rPr>
@@ -3978,7 +3510,6 @@
         </w:rPr>
         <w:t xml:space="preserve"> (</w:t>
       </w:r>
-      <w:proofErr w:type="spellStart"/>
       <w:r>
         <w:rPr>
           <w:rFonts w:ascii="Consolas" w:eastAsia="Times New Roman" w:hAnsi="Consolas" w:cs="Times New Roman"/>
@@ -3989,7 +3520,6 @@
         </w:rPr>
         <w:t>MalformedURLException</w:t>
       </w:r>
-      <w:proofErr w:type="spellEnd"/>
       <w:r>
         <w:rPr>
           <w:rFonts w:ascii="Consolas" w:eastAsia="Times New Roman" w:hAnsi="Consolas" w:cs="Times New Roman"/>
@@ -4033,8 +3563,6 @@
           <w:lang w:val="en-IN" w:eastAsia="en-IN"/>
         </w:rPr>
       </w:pPr>
-      <w:proofErr w:type="spellStart"/>
-      <w:proofErr w:type="gramStart"/>
       <w:r>
         <w:rPr>
           <w:rFonts w:ascii="Consolas" w:eastAsia="Times New Roman" w:hAnsi="Consolas" w:cs="Times New Roman"/>
@@ -4065,8 +3593,6 @@
         </w:rPr>
         <w:t>printStackTrace</w:t>
       </w:r>
-      <w:proofErr w:type="spellEnd"/>
-      <w:proofErr w:type="gramEnd"/>
       <w:r>
         <w:rPr>
           <w:rFonts w:ascii="Consolas" w:eastAsia="Times New Roman" w:hAnsi="Consolas" w:cs="Times New Roman"/>
@@ -4120,7 +3646,6 @@
         </w:rPr>
         <w:t xml:space="preserve"> (</w:t>
       </w:r>
-      <w:proofErr w:type="spellStart"/>
       <w:r>
         <w:rPr>
           <w:rFonts w:ascii="Consolas" w:eastAsia="Times New Roman" w:hAnsi="Consolas" w:cs="Times New Roman"/>
@@ -4131,7 +3656,6 @@
         </w:rPr>
         <w:t>IOException</w:t>
       </w:r>
-      <w:proofErr w:type="spellEnd"/>
       <w:r>
         <w:rPr>
           <w:rFonts w:ascii="Consolas" w:eastAsia="Times New Roman" w:hAnsi="Consolas" w:cs="Times New Roman"/>
@@ -4175,8 +3699,6 @@
           <w:lang w:val="en-IN" w:eastAsia="en-IN"/>
         </w:rPr>
       </w:pPr>
-      <w:proofErr w:type="spellStart"/>
-      <w:proofErr w:type="gramStart"/>
       <w:r>
         <w:rPr>
           <w:rFonts w:ascii="Consolas" w:eastAsia="Times New Roman" w:hAnsi="Consolas" w:cs="Times New Roman"/>
@@ -4207,8 +3729,6 @@
         </w:rPr>
         <w:t>printStackTrace</w:t>
       </w:r>
-      <w:proofErr w:type="spellEnd"/>
-      <w:proofErr w:type="gramEnd"/>
       <w:r>
         <w:rPr>
           <w:rFonts w:ascii="Consolas" w:eastAsia="Times New Roman" w:hAnsi="Consolas" w:cs="Times New Roman"/>
@@ -4255,8 +3775,6 @@
           <w:lang w:val="en-IN" w:eastAsia="en-IN"/>
         </w:rPr>
       </w:pPr>
-      <w:proofErr w:type="spellStart"/>
-      <w:proofErr w:type="gramStart"/>
       <w:r>
         <w:rPr>
           <w:rFonts w:ascii="Consolas" w:eastAsia="Times New Roman" w:hAnsi="Consolas" w:cs="Times New Roman"/>
@@ -4267,7 +3785,6 @@
         </w:rPr>
         <w:t>setBackground</w:t>
       </w:r>
-      <w:proofErr w:type="spellEnd"/>
       <w:r>
         <w:rPr>
           <w:rFonts w:ascii="Consolas" w:eastAsia="Times New Roman" w:hAnsi="Consolas" w:cs="Times New Roman"/>
@@ -4278,8 +3795,6 @@
         </w:rPr>
         <w:t>(</w:t>
       </w:r>
-      <w:proofErr w:type="spellStart"/>
-      <w:proofErr w:type="gramEnd"/>
       <w:r>
         <w:rPr>
           <w:rFonts w:ascii="Consolas" w:eastAsia="Times New Roman" w:hAnsi="Consolas" w:cs="Times New Roman"/>
@@ -4310,7 +3825,6 @@
         </w:rPr>
         <w:t>BLACK</w:t>
       </w:r>
-      <w:proofErr w:type="spellEnd"/>
       <w:r>
         <w:rPr>
           <w:rFonts w:ascii="Consolas" w:eastAsia="Times New Roman" w:hAnsi="Consolas" w:cs="Times New Roman"/>
@@ -4367,7 +3881,6 @@
         </w:rPr>
         <w:t xml:space="preserve"> </w:t>
       </w:r>
-      <w:proofErr w:type="spellStart"/>
       <w:r>
         <w:rPr>
           <w:rFonts w:ascii="Consolas" w:eastAsia="Times New Roman" w:hAnsi="Consolas" w:cs="Times New Roman"/>
@@ -4378,7 +3891,6 @@
         </w:rPr>
         <w:t>timer</w:t>
       </w:r>
-      <w:proofErr w:type="spellEnd"/>
       <w:r>
         <w:rPr>
           <w:rFonts w:ascii="Consolas" w:eastAsia="Times New Roman" w:hAnsi="Consolas" w:cs="Times New Roman"/>
@@ -4409,7 +3921,6 @@
         </w:rPr>
         <w:t xml:space="preserve"> </w:t>
       </w:r>
-      <w:proofErr w:type="gramStart"/>
       <w:r>
         <w:rPr>
           <w:rFonts w:ascii="Consolas" w:eastAsia="Times New Roman" w:hAnsi="Consolas" w:cs="Times New Roman"/>
@@ -4430,7 +3941,6 @@
         </w:rPr>
         <w:t>(</w:t>
       </w:r>
-      <w:proofErr w:type="gramEnd"/>
       <w:r>
         <w:rPr>
           <w:rFonts w:ascii="Consolas" w:eastAsia="Times New Roman" w:hAnsi="Consolas" w:cs="Times New Roman"/>
@@ -4577,8 +4087,6 @@
         </w:rPr>
         <w:t xml:space="preserve"> </w:t>
       </w:r>
-      <w:proofErr w:type="spellStart"/>
-      <w:proofErr w:type="gramStart"/>
       <w:r>
         <w:rPr>
           <w:rFonts w:ascii="Consolas" w:eastAsia="Times New Roman" w:hAnsi="Consolas" w:cs="Times New Roman"/>
@@ -4589,7 +4097,6 @@
         </w:rPr>
         <w:t>actionPerformed</w:t>
       </w:r>
-      <w:proofErr w:type="spellEnd"/>
       <w:r>
         <w:rPr>
           <w:rFonts w:ascii="Consolas" w:eastAsia="Times New Roman" w:hAnsi="Consolas" w:cs="Times New Roman"/>
@@ -4600,8 +4107,6 @@
         </w:rPr>
         <w:t>(</w:t>
       </w:r>
-      <w:proofErr w:type="spellStart"/>
-      <w:proofErr w:type="gramEnd"/>
       <w:r>
         <w:rPr>
           <w:rFonts w:ascii="Consolas" w:eastAsia="Times New Roman" w:hAnsi="Consolas" w:cs="Times New Roman"/>
@@ -4612,7 +4117,6 @@
         </w:rPr>
         <w:t>ActionEvent</w:t>
       </w:r>
-      <w:proofErr w:type="spellEnd"/>
       <w:r>
         <w:rPr>
           <w:rFonts w:ascii="Consolas" w:eastAsia="Times New Roman" w:hAnsi="Consolas" w:cs="Times New Roman"/>
@@ -4656,7 +4160,6 @@
           <w:lang w:val="en-IN" w:eastAsia="en-IN"/>
         </w:rPr>
       </w:pPr>
-      <w:proofErr w:type="gramStart"/>
       <w:r>
         <w:rPr>
           <w:rFonts w:ascii="Consolas" w:eastAsia="Times New Roman" w:hAnsi="Consolas" w:cs="Times New Roman"/>
@@ -4675,18 +4178,7 @@
           <w:szCs w:val="21"/>
           <w:lang w:val="en-IN" w:eastAsia="en-IN"/>
         </w:rPr>
-        <w:t>(</w:t>
-      </w:r>
-      <w:proofErr w:type="gramEnd"/>
-      <w:r>
-        <w:rPr>
-          <w:rFonts w:ascii="Consolas" w:eastAsia="Times New Roman" w:hAnsi="Consolas" w:cs="Times New Roman"/>
-          <w:color w:val="D4D4D4"/>
-          <w:sz w:val="21"/>
-          <w:szCs w:val="21"/>
-          <w:lang w:val="en-IN" w:eastAsia="en-IN"/>
-        </w:rPr>
-        <w:t>);</w:t>
+        <w:t>();</w:t>
       </w:r>
     </w:p>
     <w:p>
@@ -4747,8 +4239,6 @@
           <w:lang w:val="en-IN" w:eastAsia="en-IN"/>
         </w:rPr>
       </w:pPr>
-      <w:proofErr w:type="spellStart"/>
-      <w:proofErr w:type="gramStart"/>
       <w:r>
         <w:rPr>
           <w:rFonts w:ascii="Consolas" w:eastAsia="Times New Roman" w:hAnsi="Consolas" w:cs="Times New Roman"/>
@@ -4779,8 +4269,6 @@
         </w:rPr>
         <w:t>start</w:t>
       </w:r>
-      <w:proofErr w:type="spellEnd"/>
-      <w:proofErr w:type="gramEnd"/>
       <w:r>
         <w:rPr>
           <w:rFonts w:ascii="Consolas" w:eastAsia="Times New Roman" w:hAnsi="Consolas" w:cs="Times New Roman"/>
@@ -4848,29 +4336,7 @@
           <w:szCs w:val="21"/>
           <w:lang w:val="en-IN" w:eastAsia="en-IN"/>
         </w:rPr>
-        <w:t xml:space="preserve">//static int </w:t>
-      </w:r>
-      <w:proofErr w:type="gramStart"/>
-      <w:r>
-        <w:rPr>
-          <w:rFonts w:ascii="Consolas" w:eastAsia="Times New Roman" w:hAnsi="Consolas" w:cs="Times New Roman"/>
-          <w:color w:val="6A9955"/>
-          <w:sz w:val="21"/>
-          <w:szCs w:val="21"/>
-          <w:lang w:val="en-IN" w:eastAsia="en-IN"/>
-        </w:rPr>
-        <w:t>a[</w:t>
-      </w:r>
-      <w:proofErr w:type="gramEnd"/>
-      <w:r>
-        <w:rPr>
-          <w:rFonts w:ascii="Consolas" w:eastAsia="Times New Roman" w:hAnsi="Consolas" w:cs="Times New Roman"/>
-          <w:color w:val="6A9955"/>
-          <w:sz w:val="21"/>
-          <w:szCs w:val="21"/>
-          <w:lang w:val="en-IN" w:eastAsia="en-IN"/>
-        </w:rPr>
-        <w:t>] = {0,1,2,3};</w:t>
+        <w:t>//static int a[] = {0,1,2,3};</w:t>
       </w:r>
     </w:p>
     <w:p>
@@ -4958,8 +4424,6 @@
         </w:rPr>
         <w:t xml:space="preserve"> </w:t>
       </w:r>
-      <w:proofErr w:type="spellStart"/>
-      <w:proofErr w:type="gramStart"/>
       <w:r>
         <w:rPr>
           <w:rFonts w:ascii="Consolas" w:eastAsia="Times New Roman" w:hAnsi="Consolas" w:cs="Times New Roman"/>
@@ -4970,7 +4434,6 @@
         </w:rPr>
         <w:t>paintComponent</w:t>
       </w:r>
-      <w:proofErr w:type="spellEnd"/>
       <w:r>
         <w:rPr>
           <w:rFonts w:ascii="Consolas" w:eastAsia="Times New Roman" w:hAnsi="Consolas" w:cs="Times New Roman"/>
@@ -4981,7 +4444,6 @@
         </w:rPr>
         <w:t>(</w:t>
       </w:r>
-      <w:proofErr w:type="gramEnd"/>
       <w:r>
         <w:rPr>
           <w:rFonts w:ascii="Consolas" w:eastAsia="Times New Roman" w:hAnsi="Consolas" w:cs="Times New Roman"/>
@@ -5035,8 +4497,6 @@
           <w:lang w:val="en-IN" w:eastAsia="en-IN"/>
         </w:rPr>
       </w:pPr>
-      <w:proofErr w:type="spellStart"/>
-      <w:proofErr w:type="gramStart"/>
       <w:r>
         <w:rPr>
           <w:rFonts w:ascii="Consolas" w:eastAsia="Times New Roman" w:hAnsi="Consolas" w:cs="Times New Roman"/>
@@ -5068,8 +4528,6 @@
         </w:rPr>
         <w:t>paintComponent</w:t>
       </w:r>
-      <w:proofErr w:type="spellEnd"/>
-      <w:proofErr w:type="gramEnd"/>
       <w:r>
         <w:rPr>
           <w:rFonts w:ascii="Consolas" w:eastAsia="Times New Roman" w:hAnsi="Consolas" w:cs="Times New Roman"/>
@@ -5106,8 +4564,6 @@
           <w:lang w:val="en-IN" w:eastAsia="en-IN"/>
         </w:rPr>
       </w:pPr>
-      <w:proofErr w:type="spellStart"/>
-      <w:proofErr w:type="gramStart"/>
       <w:r>
         <w:rPr>
           <w:rFonts w:ascii="Consolas" w:eastAsia="Times New Roman" w:hAnsi="Consolas" w:cs="Times New Roman"/>
@@ -5138,8 +4594,6 @@
         </w:rPr>
         <w:t>setColor</w:t>
       </w:r>
-      <w:proofErr w:type="spellEnd"/>
-      <w:proofErr w:type="gramEnd"/>
       <w:r>
         <w:rPr>
           <w:rFonts w:ascii="Consolas" w:eastAsia="Times New Roman" w:hAnsi="Consolas" w:cs="Times New Roman"/>
@@ -5150,7 +4604,6 @@
         </w:rPr>
         <w:t>(</w:t>
       </w:r>
-      <w:proofErr w:type="spellStart"/>
       <w:r>
         <w:rPr>
           <w:rFonts w:ascii="Consolas" w:eastAsia="Times New Roman" w:hAnsi="Consolas" w:cs="Times New Roman"/>
@@ -5181,7 +4634,6 @@
         </w:rPr>
         <w:t>WHITE</w:t>
       </w:r>
-      <w:proofErr w:type="spellEnd"/>
       <w:r>
         <w:rPr>
           <w:rFonts w:ascii="Consolas" w:eastAsia="Times New Roman" w:hAnsi="Consolas" w:cs="Times New Roman"/>
@@ -5205,8 +4657,6 @@
           <w:lang w:val="en-IN" w:eastAsia="en-IN"/>
         </w:rPr>
       </w:pPr>
-      <w:proofErr w:type="spellStart"/>
-      <w:proofErr w:type="gramStart"/>
       <w:r>
         <w:rPr>
           <w:rFonts w:ascii="Consolas" w:eastAsia="Times New Roman" w:hAnsi="Consolas" w:cs="Times New Roman"/>
@@ -5237,8 +4687,6 @@
         </w:rPr>
         <w:t>drawImage</w:t>
       </w:r>
-      <w:proofErr w:type="spellEnd"/>
-      <w:proofErr w:type="gramEnd"/>
       <w:r>
         <w:rPr>
           <w:rFonts w:ascii="Consolas" w:eastAsia="Times New Roman" w:hAnsi="Consolas" w:cs="Times New Roman"/>
@@ -5382,8 +4830,6 @@
           <w:lang w:val="en-IN" w:eastAsia="en-IN"/>
         </w:rPr>
       </w:pPr>
-      <w:proofErr w:type="spellStart"/>
-      <w:proofErr w:type="gramStart"/>
       <w:r>
         <w:rPr>
           <w:rFonts w:ascii="Consolas" w:eastAsia="Times New Roman" w:hAnsi="Consolas" w:cs="Times New Roman"/>
@@ -5414,8 +4860,6 @@
         </w:rPr>
         <w:t>drawImage</w:t>
       </w:r>
-      <w:proofErr w:type="spellEnd"/>
-      <w:proofErr w:type="gramEnd"/>
       <w:r>
         <w:rPr>
           <w:rFonts w:ascii="Consolas" w:eastAsia="Times New Roman" w:hAnsi="Consolas" w:cs="Times New Roman"/>
@@ -5559,8 +5003,6 @@
           <w:lang w:val="en-IN" w:eastAsia="en-IN"/>
         </w:rPr>
       </w:pPr>
-      <w:proofErr w:type="spellStart"/>
-      <w:proofErr w:type="gramStart"/>
       <w:r>
         <w:rPr>
           <w:rFonts w:ascii="Consolas" w:eastAsia="Times New Roman" w:hAnsi="Consolas" w:cs="Times New Roman"/>
@@ -5591,8 +5033,6 @@
         </w:rPr>
         <w:t>drawImage</w:t>
       </w:r>
-      <w:proofErr w:type="spellEnd"/>
-      <w:proofErr w:type="gramEnd"/>
       <w:r>
         <w:rPr>
           <w:rFonts w:ascii="Consolas" w:eastAsia="Times New Roman" w:hAnsi="Consolas" w:cs="Times New Roman"/>
@@ -5736,8 +5176,6 @@
           <w:lang w:val="en-IN" w:eastAsia="en-IN"/>
         </w:rPr>
       </w:pPr>
-      <w:proofErr w:type="spellStart"/>
-      <w:proofErr w:type="gramStart"/>
       <w:r>
         <w:rPr>
           <w:rFonts w:ascii="Consolas" w:eastAsia="Times New Roman" w:hAnsi="Consolas" w:cs="Times New Roman"/>
@@ -5768,8 +5206,6 @@
         </w:rPr>
         <w:t>drawImage</w:t>
       </w:r>
-      <w:proofErr w:type="spellEnd"/>
-      <w:proofErr w:type="gramEnd"/>
       <w:r>
         <w:rPr>
           <w:rFonts w:ascii="Consolas" w:eastAsia="Times New Roman" w:hAnsi="Consolas" w:cs="Times New Roman"/>
@@ -5951,20 +5387,8 @@
           <w:szCs w:val="21"/>
           <w:lang w:val="en-IN" w:eastAsia="en-IN"/>
         </w:rPr>
-        <w:t>=</w:t>
-      </w:r>
-      <w:proofErr w:type="gramStart"/>
-      <w:r>
-        <w:rPr>
-          <w:rFonts w:ascii="Consolas" w:eastAsia="Times New Roman" w:hAnsi="Consolas" w:cs="Times New Roman"/>
-          <w:color w:val="D4D4D4"/>
-          <w:sz w:val="21"/>
-          <w:szCs w:val="21"/>
-          <w:lang w:val="en-IN" w:eastAsia="en-IN"/>
-        </w:rPr>
-        <w:t>images[</w:t>
-      </w:r>
-      <w:proofErr w:type="gramEnd"/>
+        <w:t>=images[</w:t>
+      </w:r>
       <w:r>
         <w:rPr>
           <w:rFonts w:ascii="Consolas" w:eastAsia="Times New Roman" w:hAnsi="Consolas" w:cs="Times New Roman"/>
@@ -5998,7 +5422,6 @@
           <w:lang w:val="en-IN" w:eastAsia="en-IN"/>
         </w:rPr>
       </w:pPr>
-      <w:proofErr w:type="gramStart"/>
       <w:r>
         <w:rPr>
           <w:rFonts w:ascii="Consolas" w:eastAsia="Times New Roman" w:hAnsi="Consolas" w:cs="Times New Roman"/>
@@ -6019,7 +5442,6 @@
         </w:rPr>
         <w:t>(</w:t>
       </w:r>
-      <w:proofErr w:type="gramEnd"/>
       <w:r>
         <w:rPr>
           <w:rFonts w:ascii="Consolas" w:eastAsia="Times New Roman" w:hAnsi="Consolas" w:cs="Times New Roman"/>
@@ -6040,7 +5462,6 @@
         </w:rPr>
         <w:t xml:space="preserve"> </w:t>
       </w:r>
-      <w:proofErr w:type="spellStart"/>
       <w:r>
         <w:rPr>
           <w:rFonts w:ascii="Consolas" w:eastAsia="Times New Roman" w:hAnsi="Consolas" w:cs="Times New Roman"/>
@@ -6051,7 +5472,6 @@
         </w:rPr>
         <w:t>i</w:t>
       </w:r>
-      <w:proofErr w:type="spellEnd"/>
       <w:r>
         <w:rPr>
           <w:rFonts w:ascii="Consolas" w:eastAsia="Times New Roman" w:hAnsi="Consolas" w:cs="Times New Roman"/>
@@ -6146,29 +5566,7 @@
           <w:szCs w:val="21"/>
           <w:lang w:val="en-IN" w:eastAsia="en-IN"/>
         </w:rPr>
-        <w:t>images[</w:t>
-      </w:r>
-      <w:proofErr w:type="spellStart"/>
-      <w:r>
-        <w:rPr>
-          <w:rFonts w:ascii="Consolas" w:eastAsia="Times New Roman" w:hAnsi="Consolas" w:cs="Times New Roman"/>
-          <w:color w:val="D4D4D4"/>
-          <w:sz w:val="21"/>
-          <w:szCs w:val="21"/>
-          <w:lang w:val="en-IN" w:eastAsia="en-IN"/>
-        </w:rPr>
-        <w:t>i</w:t>
-      </w:r>
-      <w:proofErr w:type="spellEnd"/>
-      <w:r>
-        <w:rPr>
-          <w:rFonts w:ascii="Consolas" w:eastAsia="Times New Roman" w:hAnsi="Consolas" w:cs="Times New Roman"/>
-          <w:color w:val="D4D4D4"/>
-          <w:sz w:val="21"/>
-          <w:szCs w:val="21"/>
-          <w:lang w:val="en-IN" w:eastAsia="en-IN"/>
-        </w:rPr>
-        <w:t>]=images[i+</w:t>
+        <w:t>images[i]=images[i+</w:t>
       </w:r>
       <w:r>
         <w:rPr>
@@ -6226,7 +5624,6 @@
           <w:lang w:val="en-IN" w:eastAsia="en-IN"/>
         </w:rPr>
       </w:pPr>
-      <w:proofErr w:type="gramStart"/>
       <w:r>
         <w:rPr>
           <w:rFonts w:ascii="Consolas" w:eastAsia="Times New Roman" w:hAnsi="Consolas" w:cs="Times New Roman"/>
@@ -6237,7 +5634,6 @@
         </w:rPr>
         <w:t>images[</w:t>
       </w:r>
-      <w:proofErr w:type="gramEnd"/>
       <w:r>
         <w:rPr>
           <w:rFonts w:ascii="Consolas" w:eastAsia="Times New Roman" w:hAnsi="Consolas" w:cs="Times New Roman"/>
@@ -6393,8 +5789,6 @@
         </w:rPr>
         <w:t xml:space="preserve"> </w:t>
       </w:r>
-      <w:proofErr w:type="spellStart"/>
-      <w:proofErr w:type="gramStart"/>
       <w:r>
         <w:rPr>
           <w:rFonts w:ascii="Consolas" w:eastAsia="Times New Roman" w:hAnsi="Consolas" w:cs="Times New Roman"/>
@@ -6405,27 +5799,15 @@
         </w:rPr>
         <w:t>getPreferredSize</w:t>
       </w:r>
-      <w:proofErr w:type="spellEnd"/>
-      <w:r>
-        <w:rPr>
-          <w:rFonts w:ascii="Consolas" w:eastAsia="Times New Roman" w:hAnsi="Consolas" w:cs="Times New Roman"/>
-          <w:color w:val="D4D4D4"/>
-          <w:sz w:val="21"/>
-          <w:szCs w:val="21"/>
-          <w:lang w:val="en-IN" w:eastAsia="en-IN"/>
-        </w:rPr>
-        <w:t>(</w:t>
-      </w:r>
-      <w:proofErr w:type="gramEnd"/>
-      <w:r>
-        <w:rPr>
-          <w:rFonts w:ascii="Consolas" w:eastAsia="Times New Roman" w:hAnsi="Consolas" w:cs="Times New Roman"/>
-          <w:color w:val="D4D4D4"/>
-          <w:sz w:val="21"/>
-          <w:szCs w:val="21"/>
-          <w:lang w:val="en-IN" w:eastAsia="en-IN"/>
-        </w:rPr>
-        <w:t>) {</w:t>
+      <w:r>
+        <w:rPr>
+          <w:rFonts w:ascii="Consolas" w:eastAsia="Times New Roman" w:hAnsi="Consolas" w:cs="Times New Roman"/>
+          <w:color w:val="D4D4D4"/>
+          <w:sz w:val="21"/>
+          <w:szCs w:val="21"/>
+          <w:lang w:val="en-IN" w:eastAsia="en-IN"/>
+        </w:rPr>
+        <w:t>() {</w:t>
       </w:r>
     </w:p>
     <w:p>
@@ -6480,7 +5862,6 @@
         </w:rPr>
         <w:t xml:space="preserve"> </w:t>
       </w:r>
-      <w:proofErr w:type="gramStart"/>
       <w:r>
         <w:rPr>
           <w:rFonts w:ascii="Consolas" w:eastAsia="Times New Roman" w:hAnsi="Consolas" w:cs="Times New Roman"/>
@@ -6501,7 +5882,6 @@
         </w:rPr>
         <w:t>(</w:t>
       </w:r>
-      <w:proofErr w:type="gramEnd"/>
       <w:r>
         <w:rPr>
           <w:rFonts w:ascii="Consolas" w:eastAsia="Times New Roman" w:hAnsi="Consolas" w:cs="Times New Roman"/>
@@ -6685,6 +6065,7 @@
         <w:rPr>
           <w:b/>
           <w:bCs/>
+          <w:noProof/>
           <w:lang w:val="en-IN"/>
         </w:rPr>
         <w:drawing>
@@ -6763,6 +6144,7 @@
         <w:rPr>
           <w:b/>
           <w:bCs/>
+          <w:noProof/>
           <w:lang w:val="en-IN"/>
         </w:rPr>
         <w:lastRenderedPageBreak/>
@@ -6824,6 +6206,7 @@
         <w:rPr>
           <w:b/>
           <w:bCs/>
+          <w:noProof/>
           <w:lang w:val="en-IN"/>
         </w:rPr>
         <w:drawing>
@@ -6987,37 +6370,1494 @@
           <w:szCs w:val="21"/>
           <w:lang w:val="en-IN" w:eastAsia="en-IN"/>
         </w:rPr>
-        <w:t xml:space="preserve">read the information of the given </w:t>
-      </w:r>
-      <w:proofErr w:type="spellStart"/>
-      <w:r>
-        <w:rPr>
-          <w:rFonts w:ascii="Segoe UI" w:eastAsia="Times New Roman" w:hAnsi="Segoe UI" w:cs="Segoe UI"/>
-          <w:sz w:val="21"/>
-          <w:szCs w:val="21"/>
-          <w:lang w:val="en-IN" w:eastAsia="en-IN"/>
-        </w:rPr>
-        <w:t>url</w:t>
-      </w:r>
-      <w:proofErr w:type="spellEnd"/>
-      <w:r>
-        <w:rPr>
-          <w:rFonts w:ascii="Segoe UI" w:eastAsia="Times New Roman" w:hAnsi="Segoe UI" w:cs="Segoe UI"/>
-          <w:sz w:val="21"/>
-          <w:szCs w:val="21"/>
-          <w:lang w:val="en-IN" w:eastAsia="en-IN"/>
-        </w:rPr>
-        <w:t xml:space="preserve"> and count the number of vowels in it. Identify the most used word of the page.</w:t>
-      </w:r>
-    </w:p>
-    <w:p>
-      <w:pPr>
-        <w:rPr>
-          <w:b/>
-          <w:bCs/>
-          <w:lang w:val="en-IN"/>
-        </w:rPr>
-      </w:pPr>
+        <w:t>read the information of the given url and count the number of vowels in it. Identify the most used word of the page.</w:t>
+      </w:r>
+    </w:p>
+    <w:p>
+      <w:pPr>
+        <w:rPr>
+          <w:b/>
+          <w:bCs/>
+          <w:lang w:val="en-IN"/>
+        </w:rPr>
+      </w:pPr>
+    </w:p>
+    <w:p>
+      <w:pPr>
+        <w:rPr>
+          <w:b/>
+          <w:bCs/>
+          <w:lang w:val="en-IN"/>
+        </w:rPr>
+      </w:pPr>
+      <w:r>
+        <w:rPr>
+          <w:b/>
+          <w:bCs/>
+          <w:lang w:val="en-IN"/>
+        </w:rPr>
+        <w:t>/*</w:t>
+      </w:r>
+    </w:p>
+    <w:p>
+      <w:pPr>
+        <w:rPr>
+          <w:b/>
+          <w:bCs/>
+          <w:lang w:val="en-IN"/>
+        </w:rPr>
+      </w:pPr>
+      <w:r>
+        <w:rPr>
+          <w:b/>
+          <w:bCs/>
+          <w:lang w:val="en-IN"/>
+        </w:rPr>
+        <w:t xml:space="preserve"> * To change this license header, choose License Headers in Project Properties.</w:t>
+      </w:r>
+    </w:p>
+    <w:p>
+      <w:pPr>
+        <w:rPr>
+          <w:b/>
+          <w:bCs/>
+          <w:lang w:val="en-IN"/>
+        </w:rPr>
+      </w:pPr>
+      <w:r>
+        <w:rPr>
+          <w:b/>
+          <w:bCs/>
+          <w:lang w:val="en-IN"/>
+        </w:rPr>
+        <w:t xml:space="preserve"> * To change this template file, choose Tools | Templates</w:t>
+      </w:r>
+    </w:p>
+    <w:p>
+      <w:pPr>
+        <w:rPr>
+          <w:b/>
+          <w:bCs/>
+          <w:lang w:val="en-IN"/>
+        </w:rPr>
+      </w:pPr>
+      <w:r>
+        <w:rPr>
+          <w:b/>
+          <w:bCs/>
+          <w:lang w:val="en-IN"/>
+        </w:rPr>
+        <w:t xml:space="preserve"> * and open the template in the editor.</w:t>
+      </w:r>
+    </w:p>
+    <w:p>
+      <w:pPr>
+        <w:rPr>
+          <w:b/>
+          <w:bCs/>
+          <w:lang w:val="en-IN"/>
+        </w:rPr>
+      </w:pPr>
+      <w:r>
+        <w:rPr>
+          <w:b/>
+          <w:bCs/>
+          <w:lang w:val="en-IN"/>
+        </w:rPr>
+        <w:t xml:space="preserve"> */</w:t>
+      </w:r>
+    </w:p>
+    <w:p>
+      <w:pPr>
+        <w:rPr>
+          <w:b/>
+          <w:bCs/>
+          <w:lang w:val="en-IN"/>
+        </w:rPr>
+      </w:pPr>
+      <w:r>
+        <w:rPr>
+          <w:b/>
+          <w:bCs/>
+          <w:lang w:val="en-IN"/>
+        </w:rPr>
+        <w:t>package httpapp;</w:t>
+      </w:r>
+    </w:p>
+    <w:p>
+      <w:pPr>
+        <w:rPr>
+          <w:b/>
+          <w:bCs/>
+          <w:lang w:val="en-IN"/>
+        </w:rPr>
+      </w:pPr>
+    </w:p>
+    <w:p>
+      <w:pPr>
+        <w:rPr>
+          <w:b/>
+          <w:bCs/>
+          <w:lang w:val="en-IN"/>
+        </w:rPr>
+      </w:pPr>
+      <w:r>
+        <w:rPr>
+          <w:b/>
+          <w:bCs/>
+          <w:lang w:val="en-IN"/>
+        </w:rPr>
+        <w:t>/**</w:t>
+      </w:r>
+    </w:p>
+    <w:p>
+      <w:pPr>
+        <w:rPr>
+          <w:b/>
+          <w:bCs/>
+          <w:lang w:val="en-IN"/>
+        </w:rPr>
+      </w:pPr>
+      <w:r>
+        <w:rPr>
+          <w:b/>
+          <w:bCs/>
+          <w:lang w:val="en-IN"/>
+        </w:rPr>
+        <w:t xml:space="preserve"> *</w:t>
+      </w:r>
+    </w:p>
+    <w:p>
+      <w:pPr>
+        <w:rPr>
+          <w:b/>
+          <w:bCs/>
+          <w:lang w:val="en-IN"/>
+        </w:rPr>
+      </w:pPr>
+      <w:r>
+        <w:rPr>
+          <w:b/>
+          <w:bCs/>
+          <w:lang w:val="en-IN"/>
+        </w:rPr>
+        <w:t xml:space="preserve"> * @author saima</w:t>
+      </w:r>
+    </w:p>
+    <w:p>
+      <w:pPr>
+        <w:rPr>
+          <w:b/>
+          <w:bCs/>
+          <w:lang w:val="en-IN"/>
+        </w:rPr>
+      </w:pPr>
+      <w:r>
+        <w:rPr>
+          <w:b/>
+          <w:bCs/>
+          <w:lang w:val="en-IN"/>
+        </w:rPr>
+        <w:t xml:space="preserve"> */</w:t>
+      </w:r>
+    </w:p>
+    <w:p>
+      <w:pPr>
+        <w:rPr>
+          <w:b/>
+          <w:bCs/>
+          <w:lang w:val="en-IN"/>
+        </w:rPr>
+      </w:pPr>
+      <w:r>
+        <w:rPr>
+          <w:b/>
+          <w:bCs/>
+          <w:lang w:val="en-IN"/>
+        </w:rPr>
+        <w:t>import org.jsoup.*;</w:t>
+      </w:r>
+    </w:p>
+    <w:p>
+      <w:pPr>
+        <w:rPr>
+          <w:b/>
+          <w:bCs/>
+          <w:lang w:val="en-IN"/>
+        </w:rPr>
+      </w:pPr>
+      <w:r>
+        <w:rPr>
+          <w:b/>
+          <w:bCs/>
+          <w:lang w:val="en-IN"/>
+        </w:rPr>
+        <w:t>import java.util.*;</w:t>
+      </w:r>
+    </w:p>
+    <w:p>
+      <w:pPr>
+        <w:rPr>
+          <w:b/>
+          <w:bCs/>
+          <w:lang w:val="en-IN"/>
+        </w:rPr>
+      </w:pPr>
+      <w:r>
+        <w:rPr>
+          <w:b/>
+          <w:bCs/>
+          <w:lang w:val="en-IN"/>
+        </w:rPr>
+        <w:t>import java.io.BufferedReader;</w:t>
+      </w:r>
+    </w:p>
+    <w:p>
+      <w:pPr>
+        <w:rPr>
+          <w:b/>
+          <w:bCs/>
+          <w:lang w:val="en-IN"/>
+        </w:rPr>
+      </w:pPr>
+      <w:r>
+        <w:rPr>
+          <w:b/>
+          <w:bCs/>
+          <w:lang w:val="en-IN"/>
+        </w:rPr>
+        <w:t>import java.io.IOException;</w:t>
+      </w:r>
+    </w:p>
+    <w:p>
+      <w:pPr>
+        <w:rPr>
+          <w:b/>
+          <w:bCs/>
+          <w:lang w:val="en-IN"/>
+        </w:rPr>
+      </w:pPr>
+      <w:r>
+        <w:rPr>
+          <w:b/>
+          <w:bCs/>
+          <w:lang w:val="en-IN"/>
+        </w:rPr>
+        <w:t>import java.io.InputStreamReader;</w:t>
+      </w:r>
+    </w:p>
+    <w:p>
+      <w:pPr>
+        <w:rPr>
+          <w:b/>
+          <w:bCs/>
+          <w:lang w:val="en-IN"/>
+        </w:rPr>
+      </w:pPr>
+      <w:r>
+        <w:rPr>
+          <w:b/>
+          <w:bCs/>
+          <w:lang w:val="en-IN"/>
+        </w:rPr>
+        <w:t>import java.net.*;</w:t>
+      </w:r>
+    </w:p>
+    <w:p>
+      <w:pPr>
+        <w:rPr>
+          <w:b/>
+          <w:bCs/>
+          <w:lang w:val="en-IN"/>
+        </w:rPr>
+      </w:pPr>
+      <w:r>
+        <w:rPr>
+          <w:b/>
+          <w:bCs/>
+          <w:lang w:val="en-IN"/>
+        </w:rPr>
+        <w:t>public class Vowels</w:t>
+      </w:r>
+    </w:p>
+    <w:p>
+      <w:pPr>
+        <w:rPr>
+          <w:b/>
+          <w:bCs/>
+          <w:lang w:val="en-IN"/>
+        </w:rPr>
+      </w:pPr>
+      <w:r>
+        <w:rPr>
+          <w:b/>
+          <w:bCs/>
+          <w:lang w:val="en-IN"/>
+        </w:rPr>
+        <w:t>{</w:t>
+      </w:r>
+    </w:p>
+    <w:p>
+      <w:pPr>
+        <w:rPr>
+          <w:b/>
+          <w:bCs/>
+          <w:lang w:val="en-IN"/>
+        </w:rPr>
+      </w:pPr>
+      <w:r>
+        <w:rPr>
+          <w:b/>
+          <w:bCs/>
+          <w:lang w:val="en-IN"/>
+        </w:rPr>
+        <w:t xml:space="preserve">    static HashMap&lt;Character,Integer&gt; map=new HashMap&lt;&gt;();</w:t>
+      </w:r>
+    </w:p>
+    <w:p>
+      <w:pPr>
+        <w:rPr>
+          <w:b/>
+          <w:bCs/>
+          <w:lang w:val="en-IN"/>
+        </w:rPr>
+      </w:pPr>
+      <w:r>
+        <w:rPr>
+          <w:b/>
+          <w:bCs/>
+          <w:lang w:val="en-IN"/>
+        </w:rPr>
+        <w:t xml:space="preserve">    public static void main(String[] args) throws IOException</w:t>
+      </w:r>
+    </w:p>
+    <w:p>
+      <w:pPr>
+        <w:rPr>
+          <w:b/>
+          <w:bCs/>
+          <w:lang w:val="en-IN"/>
+        </w:rPr>
+      </w:pPr>
+      <w:r>
+        <w:rPr>
+          <w:b/>
+          <w:bCs/>
+          <w:lang w:val="en-IN"/>
+        </w:rPr>
+        <w:t xml:space="preserve">    {</w:t>
+      </w:r>
+    </w:p>
+    <w:p>
+      <w:pPr>
+        <w:rPr>
+          <w:b/>
+          <w:bCs/>
+          <w:lang w:val="en-IN"/>
+        </w:rPr>
+      </w:pPr>
+      <w:r>
+        <w:rPr>
+          <w:b/>
+          <w:bCs/>
+          <w:lang w:val="en-IN"/>
+        </w:rPr>
+        <w:t xml:space="preserve">        URL url=new URL("https://www.vitap.ac.in");</w:t>
+      </w:r>
+    </w:p>
+    <w:p>
+      <w:pPr>
+        <w:rPr>
+          <w:b/>
+          <w:bCs/>
+          <w:lang w:val="en-IN"/>
+        </w:rPr>
+      </w:pPr>
+      <w:r>
+        <w:rPr>
+          <w:b/>
+          <w:bCs/>
+          <w:lang w:val="en-IN"/>
+        </w:rPr>
+        <w:t xml:space="preserve">        BufferedReader in = new BufferedReader(new InputStreamReader(url.openStream()));</w:t>
+      </w:r>
+    </w:p>
+    <w:p>
+      <w:pPr>
+        <w:rPr>
+          <w:b/>
+          <w:bCs/>
+          <w:lang w:val="en-IN"/>
+        </w:rPr>
+      </w:pPr>
+      <w:r>
+        <w:rPr>
+          <w:b/>
+          <w:bCs/>
+          <w:lang w:val="en-IN"/>
+        </w:rPr>
+        <w:t xml:space="preserve">        StringBuilder sb=new StringBuilder();</w:t>
+      </w:r>
+    </w:p>
+    <w:p>
+      <w:pPr>
+        <w:rPr>
+          <w:b/>
+          <w:bCs/>
+          <w:lang w:val="en-IN"/>
+        </w:rPr>
+      </w:pPr>
+      <w:r>
+        <w:rPr>
+          <w:b/>
+          <w:bCs/>
+          <w:lang w:val="en-IN"/>
+        </w:rPr>
+        <w:t xml:space="preserve">        String line;</w:t>
+      </w:r>
+    </w:p>
+    <w:p>
+      <w:pPr>
+        <w:rPr>
+          <w:b/>
+          <w:bCs/>
+          <w:lang w:val="en-IN"/>
+        </w:rPr>
+      </w:pPr>
+      <w:r>
+        <w:rPr>
+          <w:b/>
+          <w:bCs/>
+          <w:lang w:val="en-IN"/>
+        </w:rPr>
+        <w:t xml:space="preserve">        while ((line = in.readLine()) != null)</w:t>
+      </w:r>
+    </w:p>
+    <w:p>
+      <w:pPr>
+        <w:rPr>
+          <w:b/>
+          <w:bCs/>
+          <w:lang w:val="en-IN"/>
+        </w:rPr>
+      </w:pPr>
+      <w:r>
+        <w:rPr>
+          <w:b/>
+          <w:bCs/>
+          <w:lang w:val="en-IN"/>
+        </w:rPr>
+        <w:t xml:space="preserve">        {</w:t>
+      </w:r>
+    </w:p>
+    <w:p>
+      <w:pPr>
+        <w:rPr>
+          <w:b/>
+          <w:bCs/>
+          <w:lang w:val="en-IN"/>
+        </w:rPr>
+      </w:pPr>
+      <w:r>
+        <w:rPr>
+          <w:b/>
+          <w:bCs/>
+          <w:lang w:val="en-IN"/>
+        </w:rPr>
+        <w:t xml:space="preserve">            sb.append(line);           </w:t>
+      </w:r>
+    </w:p>
+    <w:p>
+      <w:pPr>
+        <w:rPr>
+          <w:b/>
+          <w:bCs/>
+          <w:lang w:val="en-IN"/>
+        </w:rPr>
+      </w:pPr>
+      <w:r>
+        <w:rPr>
+          <w:b/>
+          <w:bCs/>
+          <w:lang w:val="en-IN"/>
+        </w:rPr>
+        <w:t xml:space="preserve">        }</w:t>
+      </w:r>
+    </w:p>
+    <w:p>
+      <w:pPr>
+        <w:rPr>
+          <w:b/>
+          <w:bCs/>
+          <w:lang w:val="en-IN"/>
+        </w:rPr>
+      </w:pPr>
+      <w:r>
+        <w:rPr>
+          <w:b/>
+          <w:bCs/>
+          <w:lang w:val="en-IN"/>
+        </w:rPr>
+        <w:t xml:space="preserve">        int count=0;</w:t>
+      </w:r>
+    </w:p>
+    <w:p>
+      <w:pPr>
+        <w:rPr>
+          <w:b/>
+          <w:bCs/>
+          <w:lang w:val="en-IN"/>
+        </w:rPr>
+      </w:pPr>
+      <w:r>
+        <w:rPr>
+          <w:b/>
+          <w:bCs/>
+          <w:lang w:val="en-IN"/>
+        </w:rPr>
+        <w:t xml:space="preserve">        String text=GetTextFromHTML(sb.toString());</w:t>
+      </w:r>
+    </w:p>
+    <w:p>
+      <w:pPr>
+        <w:rPr>
+          <w:b/>
+          <w:bCs/>
+          <w:lang w:val="en-IN"/>
+        </w:rPr>
+      </w:pPr>
+      <w:r>
+        <w:rPr>
+          <w:b/>
+          <w:bCs/>
+          <w:lang w:val="en-IN"/>
+        </w:rPr>
+        <w:t xml:space="preserve">        for(int i=0;i&lt;text.length();i++)</w:t>
+      </w:r>
+    </w:p>
+    <w:p>
+      <w:pPr>
+        <w:rPr>
+          <w:b/>
+          <w:bCs/>
+          <w:lang w:val="en-IN"/>
+        </w:rPr>
+      </w:pPr>
+      <w:r>
+        <w:rPr>
+          <w:b/>
+          <w:bCs/>
+          <w:lang w:val="en-IN"/>
+        </w:rPr>
+        <w:t xml:space="preserve">        {</w:t>
+      </w:r>
+    </w:p>
+    <w:p>
+      <w:pPr>
+        <w:rPr>
+          <w:b/>
+          <w:bCs/>
+          <w:lang w:val="en-IN"/>
+        </w:rPr>
+      </w:pPr>
+      <w:r>
+        <w:rPr>
+          <w:b/>
+          <w:bCs/>
+          <w:lang w:val="en-IN"/>
+        </w:rPr>
+        <w:t xml:space="preserve">            if(text.toLowerCase().charAt(i)=='a'|| text.toLowerCase().charAt(i)=='e'||text.toLowerCase().charAt(i)=='u'||text.toLowerCase().charAt(i)=='i'||text.toLowerCase().charAt(i)=='o' ) {</w:t>
+      </w:r>
+    </w:p>
+    <w:p>
+      <w:pPr>
+        <w:rPr>
+          <w:b/>
+          <w:bCs/>
+          <w:lang w:val="en-IN"/>
+        </w:rPr>
+      </w:pPr>
+      <w:r>
+        <w:rPr>
+          <w:b/>
+          <w:bCs/>
+          <w:lang w:val="en-IN"/>
+        </w:rPr>
+        <w:t xml:space="preserve">                count++;</w:t>
+      </w:r>
+    </w:p>
+    <w:p>
+      <w:pPr>
+        <w:rPr>
+          <w:b/>
+          <w:bCs/>
+          <w:lang w:val="en-IN"/>
+        </w:rPr>
+      </w:pPr>
+      <w:r>
+        <w:rPr>
+          <w:b/>
+          <w:bCs/>
+          <w:lang w:val="en-IN"/>
+        </w:rPr>
+        <w:t xml:space="preserve">        }</w:t>
+      </w:r>
+    </w:p>
+    <w:p>
+      <w:pPr>
+        <w:rPr>
+          <w:b/>
+          <w:bCs/>
+          <w:lang w:val="en-IN"/>
+        </w:rPr>
+      </w:pPr>
+      <w:r>
+        <w:rPr>
+          <w:b/>
+          <w:bCs/>
+          <w:lang w:val="en-IN"/>
+        </w:rPr>
+        <w:t xml:space="preserve">            if(text.charAt(i)!=' ')</w:t>
+      </w:r>
+    </w:p>
+    <w:p>
+      <w:pPr>
+        <w:rPr>
+          <w:b/>
+          <w:bCs/>
+          <w:lang w:val="en-IN"/>
+        </w:rPr>
+      </w:pPr>
+      <w:r>
+        <w:rPr>
+          <w:b/>
+          <w:bCs/>
+          <w:lang w:val="en-IN"/>
+        </w:rPr>
+        <w:t xml:space="preserve">            {</w:t>
+      </w:r>
+    </w:p>
+    <w:p>
+      <w:pPr>
+        <w:rPr>
+          <w:b/>
+          <w:bCs/>
+          <w:lang w:val="en-IN"/>
+        </w:rPr>
+      </w:pPr>
+      <w:r>
+        <w:rPr>
+          <w:b/>
+          <w:bCs/>
+          <w:lang w:val="en-IN"/>
+        </w:rPr>
+        <w:t xml:space="preserve">                if(!map.containsKey(text.toLowerCase().charAt(i)))</w:t>
+      </w:r>
+    </w:p>
+    <w:p>
+      <w:pPr>
+        <w:rPr>
+          <w:b/>
+          <w:bCs/>
+          <w:lang w:val="en-IN"/>
+        </w:rPr>
+      </w:pPr>
+      <w:r>
+        <w:rPr>
+          <w:b/>
+          <w:bCs/>
+          <w:lang w:val="en-IN"/>
+        </w:rPr>
+        <w:t xml:space="preserve">                    map.put(text.toLowerCase().charAt(i),1);</w:t>
+      </w:r>
+    </w:p>
+    <w:p>
+      <w:pPr>
+        <w:rPr>
+          <w:b/>
+          <w:bCs/>
+          <w:lang w:val="en-IN"/>
+        </w:rPr>
+      </w:pPr>
+      <w:r>
+        <w:rPr>
+          <w:b/>
+          <w:bCs/>
+          <w:lang w:val="en-IN"/>
+        </w:rPr>
+        <w:lastRenderedPageBreak/>
+        <w:t xml:space="preserve">                else</w:t>
+      </w:r>
+    </w:p>
+    <w:p>
+      <w:pPr>
+        <w:rPr>
+          <w:b/>
+          <w:bCs/>
+          <w:lang w:val="en-IN"/>
+        </w:rPr>
+      </w:pPr>
+      <w:r>
+        <w:rPr>
+          <w:b/>
+          <w:bCs/>
+          <w:lang w:val="en-IN"/>
+        </w:rPr>
+        <w:t xml:space="preserve">                    map.put(text.toLowerCase().charAt(i),map.get(text.toLowerCase().charAt(i))+1); </w:t>
+      </w:r>
+    </w:p>
+    <w:p>
+      <w:pPr>
+        <w:rPr>
+          <w:b/>
+          <w:bCs/>
+          <w:lang w:val="en-IN"/>
+        </w:rPr>
+      </w:pPr>
+      <w:r>
+        <w:rPr>
+          <w:b/>
+          <w:bCs/>
+          <w:lang w:val="en-IN"/>
+        </w:rPr>
+        <w:t xml:space="preserve">            }</w:t>
+      </w:r>
+      <w:r>
+        <w:rPr>
+          <w:b/>
+          <w:bCs/>
+          <w:lang w:val="en-IN"/>
+        </w:rPr>
+        <w:tab/>
+        <w:t xml:space="preserve">  </w:t>
+      </w:r>
+    </w:p>
+    <w:p>
+      <w:pPr>
+        <w:rPr>
+          <w:b/>
+          <w:bCs/>
+          <w:lang w:val="en-IN"/>
+        </w:rPr>
+      </w:pPr>
+      <w:r>
+        <w:rPr>
+          <w:b/>
+          <w:bCs/>
+          <w:lang w:val="en-IN"/>
+        </w:rPr>
+        <w:t xml:space="preserve">            }</w:t>
+      </w:r>
+    </w:p>
+    <w:p>
+      <w:pPr>
+        <w:rPr>
+          <w:b/>
+          <w:bCs/>
+          <w:lang w:val="en-IN"/>
+        </w:rPr>
+      </w:pPr>
+      <w:r>
+        <w:rPr>
+          <w:b/>
+          <w:bCs/>
+          <w:lang w:val="en-IN"/>
+        </w:rPr>
+        <w:t xml:space="preserve">            System.out.println("TOTAL VOWELS OCCURRED :"+count);</w:t>
+      </w:r>
+    </w:p>
+    <w:p>
+      <w:pPr>
+        <w:rPr>
+          <w:b/>
+          <w:bCs/>
+          <w:lang w:val="en-IN"/>
+        </w:rPr>
+      </w:pPr>
+      <w:r>
+        <w:rPr>
+          <w:b/>
+          <w:bCs/>
+          <w:lang w:val="en-IN"/>
+        </w:rPr>
+        <w:t xml:space="preserve">            getMaxCharater();</w:t>
+      </w:r>
+    </w:p>
+    <w:p>
+      <w:pPr>
+        <w:rPr>
+          <w:b/>
+          <w:bCs/>
+          <w:lang w:val="en-IN"/>
+        </w:rPr>
+      </w:pPr>
+      <w:r>
+        <w:rPr>
+          <w:b/>
+          <w:bCs/>
+          <w:lang w:val="en-IN"/>
+        </w:rPr>
+        <w:t xml:space="preserve">    }</w:t>
+      </w:r>
+    </w:p>
+    <w:p>
+      <w:pPr>
+        <w:rPr>
+          <w:b/>
+          <w:bCs/>
+          <w:lang w:val="en-IN"/>
+        </w:rPr>
+      </w:pPr>
+      <w:r>
+        <w:rPr>
+          <w:b/>
+          <w:bCs/>
+          <w:lang w:val="en-IN"/>
+        </w:rPr>
+        <w:t xml:space="preserve">    public static void getMaxCharater() {</w:t>
+      </w:r>
+    </w:p>
+    <w:p>
+      <w:pPr>
+        <w:rPr>
+          <w:b/>
+          <w:bCs/>
+          <w:lang w:val="en-IN"/>
+        </w:rPr>
+      </w:pPr>
+      <w:r>
+        <w:rPr>
+          <w:b/>
+          <w:bCs/>
+          <w:lang w:val="en-IN"/>
+        </w:rPr>
+        <w:t xml:space="preserve">        int Max=Integer.MIN_VALUE;</w:t>
+      </w:r>
+    </w:p>
+    <w:p>
+      <w:pPr>
+        <w:rPr>
+          <w:b/>
+          <w:bCs/>
+          <w:lang w:val="en-IN"/>
+        </w:rPr>
+      </w:pPr>
+      <w:r>
+        <w:rPr>
+          <w:b/>
+          <w:bCs/>
+          <w:lang w:val="en-IN"/>
+        </w:rPr>
+        <w:tab/>
+      </w:r>
+      <w:r>
+        <w:rPr>
+          <w:b/>
+          <w:bCs/>
+          <w:lang w:val="en-IN"/>
+        </w:rPr>
+        <w:tab/>
+        <w:t>char MaxChar=' ';</w:t>
+      </w:r>
+      <w:r>
+        <w:rPr>
+          <w:b/>
+          <w:bCs/>
+          <w:lang w:val="en-IN"/>
+        </w:rPr>
+        <w:tab/>
+      </w:r>
+    </w:p>
+    <w:p>
+      <w:pPr>
+        <w:rPr>
+          <w:b/>
+          <w:bCs/>
+          <w:lang w:val="en-IN"/>
+        </w:rPr>
+      </w:pPr>
+      <w:r>
+        <w:rPr>
+          <w:b/>
+          <w:bCs/>
+          <w:lang w:val="en-IN"/>
+        </w:rPr>
+        <w:tab/>
+      </w:r>
+      <w:r>
+        <w:rPr>
+          <w:b/>
+          <w:bCs/>
+          <w:lang w:val="en-IN"/>
+        </w:rPr>
+        <w:tab/>
+        <w:t>for(Map.Entry&lt;Character, Integer&gt; e:map.entrySet()) {</w:t>
+      </w:r>
+    </w:p>
+    <w:p>
+      <w:pPr>
+        <w:rPr>
+          <w:b/>
+          <w:bCs/>
+          <w:lang w:val="en-IN"/>
+        </w:rPr>
+      </w:pPr>
+      <w:r>
+        <w:rPr>
+          <w:b/>
+          <w:bCs/>
+          <w:lang w:val="en-IN"/>
+        </w:rPr>
+        <w:tab/>
+      </w:r>
+      <w:r>
+        <w:rPr>
+          <w:b/>
+          <w:bCs/>
+          <w:lang w:val="en-IN"/>
+        </w:rPr>
+        <w:tab/>
+      </w:r>
+      <w:r>
+        <w:rPr>
+          <w:b/>
+          <w:bCs/>
+          <w:lang w:val="en-IN"/>
+        </w:rPr>
+        <w:tab/>
+        <w:t>if(Max&lt;e.getValue()) {</w:t>
+      </w:r>
+    </w:p>
+    <w:p>
+      <w:pPr>
+        <w:rPr>
+          <w:b/>
+          <w:bCs/>
+          <w:lang w:val="en-IN"/>
+        </w:rPr>
+      </w:pPr>
+      <w:r>
+        <w:rPr>
+          <w:b/>
+          <w:bCs/>
+          <w:lang w:val="en-IN"/>
+        </w:rPr>
+        <w:tab/>
+      </w:r>
+      <w:r>
+        <w:rPr>
+          <w:b/>
+          <w:bCs/>
+          <w:lang w:val="en-IN"/>
+        </w:rPr>
+        <w:tab/>
+      </w:r>
+      <w:r>
+        <w:rPr>
+          <w:b/>
+          <w:bCs/>
+          <w:lang w:val="en-IN"/>
+        </w:rPr>
+        <w:tab/>
+      </w:r>
+      <w:r>
+        <w:rPr>
+          <w:b/>
+          <w:bCs/>
+          <w:lang w:val="en-IN"/>
+        </w:rPr>
+        <w:tab/>
+        <w:t>Max=e.getValue();</w:t>
+      </w:r>
+    </w:p>
+    <w:p>
+      <w:pPr>
+        <w:rPr>
+          <w:b/>
+          <w:bCs/>
+          <w:lang w:val="en-IN"/>
+        </w:rPr>
+      </w:pPr>
+      <w:r>
+        <w:rPr>
+          <w:b/>
+          <w:bCs/>
+          <w:lang w:val="en-IN"/>
+        </w:rPr>
+        <w:tab/>
+      </w:r>
+      <w:r>
+        <w:rPr>
+          <w:b/>
+          <w:bCs/>
+          <w:lang w:val="en-IN"/>
+        </w:rPr>
+        <w:tab/>
+      </w:r>
+      <w:r>
+        <w:rPr>
+          <w:b/>
+          <w:bCs/>
+          <w:lang w:val="en-IN"/>
+        </w:rPr>
+        <w:tab/>
+      </w:r>
+      <w:r>
+        <w:rPr>
+          <w:b/>
+          <w:bCs/>
+          <w:lang w:val="en-IN"/>
+        </w:rPr>
+        <w:tab/>
+        <w:t>MaxChar=e.getKey();</w:t>
+      </w:r>
+    </w:p>
+    <w:p>
+      <w:pPr>
+        <w:rPr>
+          <w:b/>
+          <w:bCs/>
+          <w:lang w:val="en-IN"/>
+        </w:rPr>
+      </w:pPr>
+      <w:r>
+        <w:rPr>
+          <w:b/>
+          <w:bCs/>
+          <w:lang w:val="en-IN"/>
+        </w:rPr>
+        <w:tab/>
+      </w:r>
+      <w:r>
+        <w:rPr>
+          <w:b/>
+          <w:bCs/>
+          <w:lang w:val="en-IN"/>
+        </w:rPr>
+        <w:tab/>
+      </w:r>
+      <w:r>
+        <w:rPr>
+          <w:b/>
+          <w:bCs/>
+          <w:lang w:val="en-IN"/>
+        </w:rPr>
+        <w:tab/>
+        <w:t>}</w:t>
+      </w:r>
+    </w:p>
+    <w:p>
+      <w:pPr>
+        <w:rPr>
+          <w:b/>
+          <w:bCs/>
+          <w:lang w:val="en-IN"/>
+        </w:rPr>
+      </w:pPr>
+      <w:r>
+        <w:rPr>
+          <w:b/>
+          <w:bCs/>
+          <w:lang w:val="en-IN"/>
+        </w:rPr>
+        <w:tab/>
+      </w:r>
+      <w:r>
+        <w:rPr>
+          <w:b/>
+          <w:bCs/>
+          <w:lang w:val="en-IN"/>
+        </w:rPr>
+        <w:tab/>
+      </w:r>
+      <w:r>
+        <w:rPr>
+          <w:b/>
+          <w:bCs/>
+          <w:lang w:val="en-IN"/>
+        </w:rPr>
+        <w:tab/>
+        <w:t xml:space="preserve">   </w:t>
+      </w:r>
+    </w:p>
+    <w:p>
+      <w:pPr>
+        <w:rPr>
+          <w:b/>
+          <w:bCs/>
+          <w:lang w:val="en-IN"/>
+        </w:rPr>
+      </w:pPr>
+      <w:r>
+        <w:rPr>
+          <w:b/>
+          <w:bCs/>
+          <w:lang w:val="en-IN"/>
+        </w:rPr>
+        <w:tab/>
+      </w:r>
+      <w:r>
+        <w:rPr>
+          <w:b/>
+          <w:bCs/>
+          <w:lang w:val="en-IN"/>
+        </w:rPr>
+        <w:tab/>
+      </w:r>
+      <w:r>
+        <w:rPr>
+          <w:b/>
+          <w:bCs/>
+          <w:lang w:val="en-IN"/>
+        </w:rPr>
+        <w:tab/>
+      </w:r>
+    </w:p>
+    <w:p>
+      <w:pPr>
+        <w:rPr>
+          <w:b/>
+          <w:bCs/>
+          <w:lang w:val="en-IN"/>
+        </w:rPr>
+      </w:pPr>
+      <w:r>
+        <w:rPr>
+          <w:b/>
+          <w:bCs/>
+          <w:lang w:val="en-IN"/>
+        </w:rPr>
+        <w:tab/>
+      </w:r>
+      <w:r>
+        <w:rPr>
+          <w:b/>
+          <w:bCs/>
+          <w:lang w:val="en-IN"/>
+        </w:rPr>
+        <w:tab/>
+        <w:t>}</w:t>
+      </w:r>
+    </w:p>
+    <w:p>
+      <w:pPr>
+        <w:rPr>
+          <w:b/>
+          <w:bCs/>
+          <w:lang w:val="en-IN"/>
+        </w:rPr>
+      </w:pPr>
+      <w:r>
+        <w:rPr>
+          <w:b/>
+          <w:bCs/>
+          <w:lang w:val="en-IN"/>
+        </w:rPr>
+        <w:tab/>
+      </w:r>
+      <w:r>
+        <w:rPr>
+          <w:b/>
+          <w:bCs/>
+          <w:lang w:val="en-IN"/>
+        </w:rPr>
+        <w:tab/>
+        <w:t>System.out.println("MOST COMMON CHARACTER IS : "+MaxChar+" occurred -&gt; "+Max);</w:t>
+      </w:r>
+    </w:p>
+    <w:p>
+      <w:pPr>
+        <w:rPr>
+          <w:b/>
+          <w:bCs/>
+          <w:lang w:val="en-IN"/>
+        </w:rPr>
+      </w:pPr>
+      <w:r>
+        <w:rPr>
+          <w:b/>
+          <w:bCs/>
+          <w:lang w:val="en-IN"/>
+        </w:rPr>
+        <w:tab/>
+        <w:t>}</w:t>
+      </w:r>
+    </w:p>
+    <w:p>
+      <w:pPr>
+        <w:rPr>
+          <w:b/>
+          <w:bCs/>
+          <w:lang w:val="en-IN"/>
+        </w:rPr>
+      </w:pPr>
+      <w:r>
+        <w:rPr>
+          <w:b/>
+          <w:bCs/>
+          <w:lang w:val="en-IN"/>
+        </w:rPr>
+        <w:tab/>
+      </w:r>
+    </w:p>
+    <w:p>
+      <w:pPr>
+        <w:rPr>
+          <w:b/>
+          <w:bCs/>
+          <w:lang w:val="en-IN"/>
+        </w:rPr>
+      </w:pPr>
+      <w:r>
+        <w:rPr>
+          <w:b/>
+          <w:bCs/>
+          <w:lang w:val="en-IN"/>
+        </w:rPr>
+        <w:tab/>
+      </w:r>
+    </w:p>
+    <w:p>
+      <w:pPr>
+        <w:rPr>
+          <w:b/>
+          <w:bCs/>
+          <w:lang w:val="en-IN"/>
+        </w:rPr>
+      </w:pPr>
+      <w:r>
+        <w:rPr>
+          <w:b/>
+          <w:bCs/>
+          <w:lang w:val="en-IN"/>
+        </w:rPr>
+        <w:tab/>
+        <w:t>private static String GetTextFromHTML(String string) {</w:t>
+      </w:r>
+    </w:p>
+    <w:p>
+      <w:pPr>
+        <w:rPr>
+          <w:b/>
+          <w:bCs/>
+          <w:lang w:val="en-IN"/>
+        </w:rPr>
+      </w:pPr>
+      <w:r>
+        <w:rPr>
+          <w:b/>
+          <w:bCs/>
+          <w:lang w:val="en-IN"/>
+        </w:rPr>
+        <w:tab/>
+      </w:r>
+    </w:p>
+    <w:p>
+      <w:pPr>
+        <w:rPr>
+          <w:b/>
+          <w:bCs/>
+          <w:lang w:val="en-IN"/>
+        </w:rPr>
+      </w:pPr>
+      <w:r>
+        <w:rPr>
+          <w:b/>
+          <w:bCs/>
+          <w:lang w:val="en-IN"/>
+        </w:rPr>
+        <w:tab/>
+      </w:r>
+      <w:r>
+        <w:rPr>
+          <w:b/>
+          <w:bCs/>
+          <w:lang w:val="en-IN"/>
+        </w:rPr>
+        <w:tab/>
+        <w:t>return Jsoup.parse(string).text();</w:t>
+      </w:r>
+    </w:p>
+    <w:p>
+      <w:pPr>
+        <w:rPr>
+          <w:b/>
+          <w:bCs/>
+          <w:lang w:val="en-IN"/>
+        </w:rPr>
+      </w:pPr>
+      <w:r>
+        <w:rPr>
+          <w:b/>
+          <w:bCs/>
+          <w:lang w:val="en-IN"/>
+        </w:rPr>
+        <w:tab/>
+        <w:t>}</w:t>
+      </w:r>
+    </w:p>
+    <w:p>
+      <w:pPr>
+        <w:rPr>
+          <w:b/>
+          <w:bCs/>
+          <w:lang w:val="en-IN"/>
+        </w:rPr>
+      </w:pPr>
+      <w:r>
+        <w:rPr>
+          <w:b/>
+          <w:bCs/>
+          <w:lang w:val="en-IN"/>
+        </w:rPr>
+        <w:tab/>
+      </w:r>
+      <w:r>
+        <w:rPr>
+          <w:b/>
+          <w:bCs/>
+          <w:lang w:val="en-IN"/>
+        </w:rPr>
+        <w:tab/>
+      </w:r>
+    </w:p>
+    <w:p>
+      <w:pPr>
+        <w:rPr>
+          <w:b/>
+          <w:bCs/>
+          <w:lang w:val="en-IN"/>
+        </w:rPr>
+      </w:pPr>
+    </w:p>
+    <w:p>
+      <w:pPr>
+        <w:rPr>
+          <w:b/>
+          <w:bCs/>
+          <w:lang w:val="en-IN"/>
+        </w:rPr>
+      </w:pPr>
+      <w:r>
+        <w:rPr>
+          <w:b/>
+          <w:bCs/>
+          <w:lang w:val="en-IN"/>
+        </w:rPr>
+        <w:tab/>
+      </w:r>
+    </w:p>
+    <w:p>
+      <w:pPr>
+        <w:rPr>
+          <w:b/>
+          <w:bCs/>
+          <w:lang w:val="en-IN"/>
+        </w:rPr>
+      </w:pPr>
+    </w:p>
+    <w:p>
+      <w:pPr>
+        <w:rPr>
+          <w:b/>
+          <w:bCs/>
+          <w:lang w:val="en-IN"/>
+        </w:rPr>
+      </w:pPr>
+      <w:r>
+        <w:rPr>
+          <w:b/>
+          <w:bCs/>
+          <w:lang w:val="en-IN"/>
+        </w:rPr>
+        <w:t>}</w:t>
+      </w:r>
+    </w:p>
+    <w:p>
+      <w:pPr>
+        <w:rPr>
+          <w:b/>
+          <w:bCs/>
+          <w:lang w:val="en-IN"/>
+        </w:rPr>
+      </w:pPr>
+    </w:p>
+    <w:p>
+      <w:pPr>
+        <w:rPr>
+          <w:b/>
+          <w:bCs/>
+          <w:lang w:val="en-IN"/>
+        </w:rPr>
+      </w:pPr>
+      <w:r>
+        <w:rPr>
+          <w:b/>
+          <w:bCs/>
+          <w:lang w:val="en-IN"/>
+        </w:rPr>
+        <w:t>Output:</w:t>
+      </w:r>
+    </w:p>
+    <w:p>
+      <w:pPr>
+        <w:rPr>
+          <w:b/>
+          <w:bCs/>
+          <w:lang w:val="en-IN"/>
+        </w:rPr>
+      </w:pPr>
+    </w:p>
+    <w:p>
+      <w:pPr>
+        <w:rPr>
+          <w:b/>
+          <w:bCs/>
+          <w:lang w:val="en-IN"/>
+        </w:rPr>
+      </w:pPr>
+      <w:r>
+        <w:rPr>
+          <w:b/>
+          <w:bCs/>
+          <w:lang w:val="en-IN"/>
+        </w:rPr>
+        <w:drawing>
+          <wp:inline distT="0" distB="0" distL="0" distR="0" wp14:anchorId="019FD14F" wp14:editId="6B2D80D7">
+            <wp:extent cx="3185436" cy="1539373"/>
+            <wp:effectExtent l="0" t="0" r="0" b="3810"/>
+            <wp:docPr id="2" name="Picture 2"/>
+            <wp:cNvGraphicFramePr>
+              <a:graphicFrameLocks xmlns:a="http://schemas.openxmlformats.org/drawingml/2006/main" noChangeAspect="1"/>
+            </wp:cNvGraphicFramePr>
+            <a:graphic xmlns:a="http://schemas.openxmlformats.org/drawingml/2006/main">
+              <a:graphicData uri="http://schemas.openxmlformats.org/drawingml/2006/picture">
+                <pic:pic xmlns:pic="http://schemas.openxmlformats.org/drawingml/2006/picture">
+                  <pic:nvPicPr>
+                    <pic:cNvPr id="1" name=""/>
+                    <pic:cNvPicPr/>
+                  </pic:nvPicPr>
+                  <pic:blipFill>
+                    <a:blip r:embed="rId11"/>
+                    <a:stretch>
+                      <a:fillRect/>
+                    </a:stretch>
+                  </pic:blipFill>
+                  <pic:spPr>
+                    <a:xfrm>
+                      <a:off x="0" y="0"/>
+                      <a:ext cx="3185436" cy="1539373"/>
+                    </a:xfrm>
+                    <a:prstGeom prst="rect">
+                      <a:avLst/>
+                    </a:prstGeom>
+                  </pic:spPr>
+                </pic:pic>
+              </a:graphicData>
+            </a:graphic>
+          </wp:inline>
+        </w:drawing>
+      </w:r>
     </w:p>
     <w:sectPr>
       <w:pgSz w:w="12240" w:h="15840"/>
@@ -8530,6 +9370,7 @@
     <w:lsdException w:name="HTML Sample" w:semiHidden="1" w:unhideWhenUsed="1"/>
     <w:lsdException w:name="HTML Typewriter" w:semiHidden="1" w:unhideWhenUsed="1"/>
     <w:lsdException w:name="HTML Variable" w:semiHidden="1" w:unhideWhenUsed="1"/>
+    <w:lsdException w:name="Normal Table" w:semiHidden="1" w:unhideWhenUsed="1"/>
     <w:lsdException w:name="annotation subject" w:semiHidden="1" w:unhideWhenUsed="1"/>
     <w:lsdException w:name="No List" w:semiHidden="1" w:unhideWhenUsed="1"/>
     <w:lsdException w:name="Outline List 1" w:semiHidden="1" w:unhideWhenUsed="1"/>
@@ -8572,8 +9413,11 @@
     <w:lsdException w:name="Table Contemporary" w:semiHidden="1" w:unhideWhenUsed="1"/>
     <w:lsdException w:name="Table Elegant" w:semiHidden="1" w:unhideWhenUsed="1"/>
     <w:lsdException w:name="Table Professional" w:semiHidden="1" w:unhideWhenUsed="1"/>
+    <w:lsdException w:name="Table Subtle 1" w:semiHidden="1" w:unhideWhenUsed="1"/>
     <w:lsdException w:name="Table Subtle 2" w:semiHidden="1" w:unhideWhenUsed="1"/>
     <w:lsdException w:name="Table Web 1" w:semiHidden="1" w:unhideWhenUsed="1"/>
+    <w:lsdException w:name="Table Web 2" w:semiHidden="1" w:unhideWhenUsed="1"/>
+    <w:lsdException w:name="Table Web 3" w:semiHidden="1" w:unhideWhenUsed="1"/>
     <w:lsdException w:name="Balloon Text" w:semiHidden="1" w:unhideWhenUsed="1"/>
     <w:lsdException w:name="Table Grid" w:uiPriority="39"/>
     <w:lsdException w:name="Table Theme" w:semiHidden="1" w:unhideWhenUsed="1"/>
@@ -10072,151 +10916,6 @@
 </file>
 
 <file path=customXml/item1.xml><?xml version="1.0" encoding="utf-8"?>
-<?mso-contentType ?>
-<FormTemplates xmlns="http://schemas.microsoft.com/sharepoint/v3/contenttype/forms">
-  <Display>DocumentLibraryForm</Display>
-  <Edit>AssetEditForm</Edit>
-  <New>DocumentLibraryForm</New>
-</FormTemplates>
-</file>
-
-<file path=customXml/item2.xml><?xml version="1.0" encoding="utf-8"?>
-<p:properties xmlns:p="http://schemas.microsoft.com/office/2006/metadata/properties" xmlns:xsi="http://www.w3.org/2001/XMLSchema-instance" xmlns:pc="http://schemas.microsoft.com/office/infopath/2007/PartnerControls">
-  <documentManagement>
-    <LocLastLocAttemptVersionTypeLookup xmlns="4873beb7-5857-4685-be1f-d57550cc96cc" xsi:nil="true"/>
-    <MarketSpecific xmlns="4873beb7-5857-4685-be1f-d57550cc96cc">false</MarketSpecific>
-    <ApprovalStatus xmlns="4873beb7-5857-4685-be1f-d57550cc96cc">InProgress</ApprovalStatus>
-    <LocComments xmlns="4873beb7-5857-4685-be1f-d57550cc96cc" xsi:nil="true"/>
-    <DirectSourceMarket xmlns="4873beb7-5857-4685-be1f-d57550cc96cc" xsi:nil="true"/>
-    <LocPublishedLinkedAssetsLookup xmlns="4873beb7-5857-4685-be1f-d57550cc96cc" xsi:nil="true"/>
-    <ThumbnailAssetId xmlns="4873beb7-5857-4685-be1f-d57550cc96cc" xsi:nil="true"/>
-    <PrimaryImageGen xmlns="4873beb7-5857-4685-be1f-d57550cc96cc">true</PrimaryImageGen>
-    <LegacyData xmlns="4873beb7-5857-4685-be1f-d57550cc96cc" xsi:nil="true"/>
-    <LocNewPublishedVersionLookup xmlns="4873beb7-5857-4685-be1f-d57550cc96cc" xsi:nil="true"/>
-    <NumericId xmlns="4873beb7-5857-4685-be1f-d57550cc96cc">102787001</NumericId>
-    <TPFriendlyName xmlns="4873beb7-5857-4685-be1f-d57550cc96cc" xsi:nil="true"/>
-    <LocOverallPublishStatusLookup xmlns="4873beb7-5857-4685-be1f-d57550cc96cc" xsi:nil="true"/>
-    <LocRecommendedHandoff xmlns="4873beb7-5857-4685-be1f-d57550cc96cc" xsi:nil="true"/>
-    <BlockPublish xmlns="4873beb7-5857-4685-be1f-d57550cc96cc">false</BlockPublish>
-    <BusinessGroup xmlns="4873beb7-5857-4685-be1f-d57550cc96cc" xsi:nil="true"/>
-    <OpenTemplate xmlns="4873beb7-5857-4685-be1f-d57550cc96cc">true</OpenTemplate>
-    <SourceTitle xmlns="4873beb7-5857-4685-be1f-d57550cc96cc" xsi:nil="true"/>
-    <LocOverallLocStatusLookup xmlns="4873beb7-5857-4685-be1f-d57550cc96cc" xsi:nil="true"/>
-    <APEditor xmlns="4873beb7-5857-4685-be1f-d57550cc96cc">
-      <UserInfo>
-        <DisplayName/>
-        <AccountId xsi:nil="true"/>
-        <AccountType/>
-      </UserInfo>
-    </APEditor>
-    <UALocComments xmlns="4873beb7-5857-4685-be1f-d57550cc96cc" xsi:nil="true"/>
-    <IntlLangReviewDate xmlns="4873beb7-5857-4685-be1f-d57550cc96cc" xsi:nil="true"/>
-    <PublishStatusLookup xmlns="4873beb7-5857-4685-be1f-d57550cc96cc">
-      <Value>1343188</Value>
-    </PublishStatusLookup>
-    <ParentAssetId xmlns="4873beb7-5857-4685-be1f-d57550cc96cc" xsi:nil="true"/>
-    <FeatureTagsTaxHTField0 xmlns="4873beb7-5857-4685-be1f-d57550cc96cc">
-      <Terms xmlns="http://schemas.microsoft.com/office/infopath/2007/PartnerControls"/>
-    </FeatureTagsTaxHTField0>
-    <MachineTranslated xmlns="4873beb7-5857-4685-be1f-d57550cc96cc">false</MachineTranslated>
-    <Providers xmlns="4873beb7-5857-4685-be1f-d57550cc96cc" xsi:nil="true"/>
-    <OriginalSourceMarket xmlns="4873beb7-5857-4685-be1f-d57550cc96cc" xsi:nil="true"/>
-    <APDescription xmlns="4873beb7-5857-4685-be1f-d57550cc96cc" xsi:nil="true"/>
-    <ContentItem xmlns="4873beb7-5857-4685-be1f-d57550cc96cc" xsi:nil="true"/>
-    <ClipArtFilename xmlns="4873beb7-5857-4685-be1f-d57550cc96cc" xsi:nil="true"/>
-    <TPInstallLocation xmlns="4873beb7-5857-4685-be1f-d57550cc96cc" xsi:nil="true"/>
-    <TimesCloned xmlns="4873beb7-5857-4685-be1f-d57550cc96cc" xsi:nil="true"/>
-    <PublishTargets xmlns="4873beb7-5857-4685-be1f-d57550cc96cc">OfficeOnlineVNext</PublishTargets>
-    <AcquiredFrom xmlns="4873beb7-5857-4685-be1f-d57550cc96cc">Internal MS</AcquiredFrom>
-    <AssetStart xmlns="4873beb7-5857-4685-be1f-d57550cc96cc">2011-11-23T17:29:00+00:00</AssetStart>
-    <FriendlyTitle xmlns="4873beb7-5857-4685-be1f-d57550cc96cc" xsi:nil="true"/>
-    <Provider xmlns="4873beb7-5857-4685-be1f-d57550cc96cc" xsi:nil="true"/>
-    <LastHandOff xmlns="4873beb7-5857-4685-be1f-d57550cc96cc" xsi:nil="true"/>
-    <TPClientViewer xmlns="4873beb7-5857-4685-be1f-d57550cc96cc" xsi:nil="true"/>
-    <TemplateStatus xmlns="4873beb7-5857-4685-be1f-d57550cc96cc">Complete</TemplateStatus>
-    <Downloads xmlns="4873beb7-5857-4685-be1f-d57550cc96cc">0</Downloads>
-    <OOCacheId xmlns="4873beb7-5857-4685-be1f-d57550cc96cc" xsi:nil="true"/>
-    <IsDeleted xmlns="4873beb7-5857-4685-be1f-d57550cc96cc">false</IsDeleted>
-    <LocPublishedDependentAssetsLookup xmlns="4873beb7-5857-4685-be1f-d57550cc96cc" xsi:nil="true"/>
-    <AssetExpire xmlns="4873beb7-5857-4685-be1f-d57550cc96cc">2029-05-12T07:00:00+00:00</AssetExpire>
-    <CSXSubmissionMarket xmlns="4873beb7-5857-4685-be1f-d57550cc96cc" xsi:nil="true"/>
-    <DSATActionTaken xmlns="4873beb7-5857-4685-be1f-d57550cc96cc" xsi:nil="true"/>
-    <SubmitterId xmlns="4873beb7-5857-4685-be1f-d57550cc96cc" xsi:nil="true"/>
-    <EditorialTags xmlns="4873beb7-5857-4685-be1f-d57550cc96cc" xsi:nil="true"/>
-    <TPExecutable xmlns="4873beb7-5857-4685-be1f-d57550cc96cc" xsi:nil="true"/>
-    <CSXSubmissionDate xmlns="4873beb7-5857-4685-be1f-d57550cc96cc" xsi:nil="true"/>
-    <CSXUpdate xmlns="4873beb7-5857-4685-be1f-d57550cc96cc">false</CSXUpdate>
-    <AssetType xmlns="4873beb7-5857-4685-be1f-d57550cc96cc">TP</AssetType>
-    <ApprovalLog xmlns="4873beb7-5857-4685-be1f-d57550cc96cc" xsi:nil="true"/>
-    <BugNumber xmlns="4873beb7-5857-4685-be1f-d57550cc96cc" xsi:nil="true"/>
-    <OriginAsset xmlns="4873beb7-5857-4685-be1f-d57550cc96cc" xsi:nil="true"/>
-    <TPComponent xmlns="4873beb7-5857-4685-be1f-d57550cc96cc" xsi:nil="true"/>
-    <Milestone xmlns="4873beb7-5857-4685-be1f-d57550cc96cc" xsi:nil="true"/>
-    <RecommendationsModifier xmlns="4873beb7-5857-4685-be1f-d57550cc96cc" xsi:nil="true"/>
-    <AssetId xmlns="4873beb7-5857-4685-be1f-d57550cc96cc">TP102787001</AssetId>
-    <PolicheckWords xmlns="4873beb7-5857-4685-be1f-d57550cc96cc" xsi:nil="true"/>
-    <TPLaunchHelpLink xmlns="4873beb7-5857-4685-be1f-d57550cc96cc" xsi:nil="true"/>
-    <IntlLocPriority xmlns="4873beb7-5857-4685-be1f-d57550cc96cc" xsi:nil="true"/>
-    <TPApplication xmlns="4873beb7-5857-4685-be1f-d57550cc96cc" xsi:nil="true"/>
-    <IntlLangReviewer xmlns="4873beb7-5857-4685-be1f-d57550cc96cc" xsi:nil="true"/>
-    <HandoffToMSDN xmlns="4873beb7-5857-4685-be1f-d57550cc96cc" xsi:nil="true"/>
-    <PlannedPubDate xmlns="4873beb7-5857-4685-be1f-d57550cc96cc" xsi:nil="true"/>
-    <CrawlForDependencies xmlns="4873beb7-5857-4685-be1f-d57550cc96cc">false</CrawlForDependencies>
-    <LocLastLocAttemptVersionLookup xmlns="4873beb7-5857-4685-be1f-d57550cc96cc">693888</LocLastLocAttemptVersionLookup>
-    <LocProcessedForHandoffsLookup xmlns="4873beb7-5857-4685-be1f-d57550cc96cc" xsi:nil="true"/>
-    <TrustLevel xmlns="4873beb7-5857-4685-be1f-d57550cc96cc">1 Microsoft Managed Content</TrustLevel>
-    <CampaignTagsTaxHTField0 xmlns="4873beb7-5857-4685-be1f-d57550cc96cc">
-      <Terms xmlns="http://schemas.microsoft.com/office/infopath/2007/PartnerControls"/>
-    </CampaignTagsTaxHTField0>
-    <TPNamespace xmlns="4873beb7-5857-4685-be1f-d57550cc96cc" xsi:nil="true"/>
-    <LocOverallPreviewStatusLookup xmlns="4873beb7-5857-4685-be1f-d57550cc96cc" xsi:nil="true"/>
-    <TaxCatchAll xmlns="4873beb7-5857-4685-be1f-d57550cc96cc"/>
-    <IsSearchable xmlns="4873beb7-5857-4685-be1f-d57550cc96cc">false</IsSearchable>
-    <TemplateTemplateType xmlns="4873beb7-5857-4685-be1f-d57550cc96cc">Word Document Template</TemplateTemplateType>
-    <Markets xmlns="4873beb7-5857-4685-be1f-d57550cc96cc"/>
-    <IntlLangReview xmlns="4873beb7-5857-4685-be1f-d57550cc96cc" xsi:nil="true"/>
-    <UAProjectedTotalWords xmlns="4873beb7-5857-4685-be1f-d57550cc96cc" xsi:nil="true"/>
-    <OutputCachingOn xmlns="4873beb7-5857-4685-be1f-d57550cc96cc">false</OutputCachingOn>
-    <AverageRating xmlns="4873beb7-5857-4685-be1f-d57550cc96cc" xsi:nil="true"/>
-    <LocMarketGroupTiers2 xmlns="4873beb7-5857-4685-be1f-d57550cc96cc" xsi:nil="true"/>
-    <APAuthor xmlns="4873beb7-5857-4685-be1f-d57550cc96cc">
-      <UserInfo>
-        <DisplayName>REDMOND\v-namall</DisplayName>
-        <AccountId>978</AccountId>
-        <AccountType/>
-      </UserInfo>
-    </APAuthor>
-    <TPCommandLine xmlns="4873beb7-5857-4685-be1f-d57550cc96cc" xsi:nil="true"/>
-    <LocManualTestRequired xmlns="4873beb7-5857-4685-be1f-d57550cc96cc">false</LocManualTestRequired>
-    <TPAppVersion xmlns="4873beb7-5857-4685-be1f-d57550cc96cc" xsi:nil="true"/>
-    <EditorialStatus xmlns="4873beb7-5857-4685-be1f-d57550cc96cc">Complete</EditorialStatus>
-    <LocProcessedForMarketsLookup xmlns="4873beb7-5857-4685-be1f-d57550cc96cc" xsi:nil="true"/>
-    <LastModifiedDateTime xmlns="4873beb7-5857-4685-be1f-d57550cc96cc" xsi:nil="true"/>
-    <TPLaunchHelpLinkType xmlns="4873beb7-5857-4685-be1f-d57550cc96cc">Template</TPLaunchHelpLinkType>
-    <ScenarioTagsTaxHTField0 xmlns="4873beb7-5857-4685-be1f-d57550cc96cc">
-      <Terms xmlns="http://schemas.microsoft.com/office/infopath/2007/PartnerControls"/>
-    </ScenarioTagsTaxHTField0>
-    <OriginalRelease xmlns="4873beb7-5857-4685-be1f-d57550cc96cc">14</OriginalRelease>
-    <LocalizationTagsTaxHTField0 xmlns="4873beb7-5857-4685-be1f-d57550cc96cc">
-      <Terms xmlns="http://schemas.microsoft.com/office/infopath/2007/PartnerControls"/>
-    </LocalizationTagsTaxHTField0>
-    <Manager xmlns="4873beb7-5857-4685-be1f-d57550cc96cc" xsi:nil="true"/>
-    <UALocRecommendation xmlns="4873beb7-5857-4685-be1f-d57550cc96cc">Localize</UALocRecommendation>
-    <LocOverallHandbackStatusLookup xmlns="4873beb7-5857-4685-be1f-d57550cc96cc" xsi:nil="true"/>
-    <ArtSampleDocs xmlns="4873beb7-5857-4685-be1f-d57550cc96cc" xsi:nil="true"/>
-    <UACurrentWords xmlns="4873beb7-5857-4685-be1f-d57550cc96cc" xsi:nil="true"/>
-    <ShowIn xmlns="4873beb7-5857-4685-be1f-d57550cc96cc">Show everywhere</ShowIn>
-    <CSXHash xmlns="4873beb7-5857-4685-be1f-d57550cc96cc" xsi:nil="true"/>
-    <VoteCount xmlns="4873beb7-5857-4685-be1f-d57550cc96cc" xsi:nil="true"/>
-    <InternalTagsTaxHTField0 xmlns="4873beb7-5857-4685-be1f-d57550cc96cc">
-      <Terms xmlns="http://schemas.microsoft.com/office/infopath/2007/PartnerControls"/>
-    </InternalTagsTaxHTField0>
-    <UANotes xmlns="4873beb7-5857-4685-be1f-d57550cc96cc" xsi:nil="true"/>
-  </documentManagement>
-</p:properties>
-</file>
-
-<file path=customXml/item3.xml><?xml version="1.0" encoding="utf-8"?>
 <ct:contentTypeSchema xmlns:ct="http://schemas.microsoft.com/office/2006/metadata/contentType" xmlns:ma="http://schemas.microsoft.com/office/2006/metadata/properties/metaAttributes" ct:_="" ma:_="" ma:contentTypeName="TemplateFile" ma:contentTypeID="0x0101006EDDDB5EE6D98C44930B742096920B300400F5B6D36B3EF94B4E9A635CDF2A18F5B8" ma:contentTypeVersion="72" ma:contentTypeDescription="Create a new document." ma:contentTypeScope="" ma:versionID="a23e56308344d904b51738559c3d67c9">
   <xsd:schema xmlns:xsd="http://www.w3.org/2001/XMLSchema" xmlns:xs="http://www.w3.org/2001/XMLSchema" xmlns:p="http://schemas.microsoft.com/office/2006/metadata/properties" xmlns:ns2="4873beb7-5857-4685-be1f-d57550cc96cc" targetNamespace="http://schemas.microsoft.com/office/2006/metadata/properties" ma:root="true" ma:fieldsID="cd0908cc4600e77bf5da051303e00c8d" ns2:_="">
     <xsd:import namespace="4873beb7-5857-4685-be1f-d57550cc96cc"/>
@@ -11256,10 +11955,165 @@
 </ct:contentTypeSchema>
 </file>
 
+<file path=customXml/item2.xml><?xml version="1.0" encoding="utf-8"?>
+<p:properties xmlns:p="http://schemas.microsoft.com/office/2006/metadata/properties" xmlns:xsi="http://www.w3.org/2001/XMLSchema-instance" xmlns:pc="http://schemas.microsoft.com/office/infopath/2007/PartnerControls">
+  <documentManagement>
+    <LocLastLocAttemptVersionTypeLookup xmlns="4873beb7-5857-4685-be1f-d57550cc96cc" xsi:nil="true"/>
+    <MarketSpecific xmlns="4873beb7-5857-4685-be1f-d57550cc96cc">false</MarketSpecific>
+    <ApprovalStatus xmlns="4873beb7-5857-4685-be1f-d57550cc96cc">InProgress</ApprovalStatus>
+    <LocComments xmlns="4873beb7-5857-4685-be1f-d57550cc96cc" xsi:nil="true"/>
+    <DirectSourceMarket xmlns="4873beb7-5857-4685-be1f-d57550cc96cc" xsi:nil="true"/>
+    <LocPublishedLinkedAssetsLookup xmlns="4873beb7-5857-4685-be1f-d57550cc96cc" xsi:nil="true"/>
+    <ThumbnailAssetId xmlns="4873beb7-5857-4685-be1f-d57550cc96cc" xsi:nil="true"/>
+    <PrimaryImageGen xmlns="4873beb7-5857-4685-be1f-d57550cc96cc">true</PrimaryImageGen>
+    <LegacyData xmlns="4873beb7-5857-4685-be1f-d57550cc96cc" xsi:nil="true"/>
+    <LocNewPublishedVersionLookup xmlns="4873beb7-5857-4685-be1f-d57550cc96cc" xsi:nil="true"/>
+    <NumericId xmlns="4873beb7-5857-4685-be1f-d57550cc96cc">102787001</NumericId>
+    <TPFriendlyName xmlns="4873beb7-5857-4685-be1f-d57550cc96cc" xsi:nil="true"/>
+    <LocOverallPublishStatusLookup xmlns="4873beb7-5857-4685-be1f-d57550cc96cc" xsi:nil="true"/>
+    <LocRecommendedHandoff xmlns="4873beb7-5857-4685-be1f-d57550cc96cc" xsi:nil="true"/>
+    <BlockPublish xmlns="4873beb7-5857-4685-be1f-d57550cc96cc">false</BlockPublish>
+    <BusinessGroup xmlns="4873beb7-5857-4685-be1f-d57550cc96cc" xsi:nil="true"/>
+    <OpenTemplate xmlns="4873beb7-5857-4685-be1f-d57550cc96cc">true</OpenTemplate>
+    <SourceTitle xmlns="4873beb7-5857-4685-be1f-d57550cc96cc" xsi:nil="true"/>
+    <LocOverallLocStatusLookup xmlns="4873beb7-5857-4685-be1f-d57550cc96cc" xsi:nil="true"/>
+    <APEditor xmlns="4873beb7-5857-4685-be1f-d57550cc96cc">
+      <UserInfo>
+        <DisplayName/>
+        <AccountId xsi:nil="true"/>
+        <AccountType/>
+      </UserInfo>
+    </APEditor>
+    <UALocComments xmlns="4873beb7-5857-4685-be1f-d57550cc96cc" xsi:nil="true"/>
+    <IntlLangReviewDate xmlns="4873beb7-5857-4685-be1f-d57550cc96cc" xsi:nil="true"/>
+    <PublishStatusLookup xmlns="4873beb7-5857-4685-be1f-d57550cc96cc">
+      <Value>1343188</Value>
+    </PublishStatusLookup>
+    <ParentAssetId xmlns="4873beb7-5857-4685-be1f-d57550cc96cc" xsi:nil="true"/>
+    <FeatureTagsTaxHTField0 xmlns="4873beb7-5857-4685-be1f-d57550cc96cc">
+      <Terms xmlns="http://schemas.microsoft.com/office/infopath/2007/PartnerControls"/>
+    </FeatureTagsTaxHTField0>
+    <MachineTranslated xmlns="4873beb7-5857-4685-be1f-d57550cc96cc">false</MachineTranslated>
+    <Providers xmlns="4873beb7-5857-4685-be1f-d57550cc96cc" xsi:nil="true"/>
+    <OriginalSourceMarket xmlns="4873beb7-5857-4685-be1f-d57550cc96cc" xsi:nil="true"/>
+    <APDescription xmlns="4873beb7-5857-4685-be1f-d57550cc96cc" xsi:nil="true"/>
+    <ContentItem xmlns="4873beb7-5857-4685-be1f-d57550cc96cc" xsi:nil="true"/>
+    <ClipArtFilename xmlns="4873beb7-5857-4685-be1f-d57550cc96cc" xsi:nil="true"/>
+    <TPInstallLocation xmlns="4873beb7-5857-4685-be1f-d57550cc96cc" xsi:nil="true"/>
+    <TimesCloned xmlns="4873beb7-5857-4685-be1f-d57550cc96cc" xsi:nil="true"/>
+    <PublishTargets xmlns="4873beb7-5857-4685-be1f-d57550cc96cc">OfficeOnlineVNext</PublishTargets>
+    <AcquiredFrom xmlns="4873beb7-5857-4685-be1f-d57550cc96cc">Internal MS</AcquiredFrom>
+    <AssetStart xmlns="4873beb7-5857-4685-be1f-d57550cc96cc">2011-11-23T17:29:00+00:00</AssetStart>
+    <FriendlyTitle xmlns="4873beb7-5857-4685-be1f-d57550cc96cc" xsi:nil="true"/>
+    <Provider xmlns="4873beb7-5857-4685-be1f-d57550cc96cc" xsi:nil="true"/>
+    <LastHandOff xmlns="4873beb7-5857-4685-be1f-d57550cc96cc" xsi:nil="true"/>
+    <TPClientViewer xmlns="4873beb7-5857-4685-be1f-d57550cc96cc" xsi:nil="true"/>
+    <TemplateStatus xmlns="4873beb7-5857-4685-be1f-d57550cc96cc">Complete</TemplateStatus>
+    <Downloads xmlns="4873beb7-5857-4685-be1f-d57550cc96cc">0</Downloads>
+    <OOCacheId xmlns="4873beb7-5857-4685-be1f-d57550cc96cc" xsi:nil="true"/>
+    <IsDeleted xmlns="4873beb7-5857-4685-be1f-d57550cc96cc">false</IsDeleted>
+    <LocPublishedDependentAssetsLookup xmlns="4873beb7-5857-4685-be1f-d57550cc96cc" xsi:nil="true"/>
+    <AssetExpire xmlns="4873beb7-5857-4685-be1f-d57550cc96cc">2029-05-12T07:00:00+00:00</AssetExpire>
+    <CSXSubmissionMarket xmlns="4873beb7-5857-4685-be1f-d57550cc96cc" xsi:nil="true"/>
+    <DSATActionTaken xmlns="4873beb7-5857-4685-be1f-d57550cc96cc" xsi:nil="true"/>
+    <SubmitterId xmlns="4873beb7-5857-4685-be1f-d57550cc96cc" xsi:nil="true"/>
+    <EditorialTags xmlns="4873beb7-5857-4685-be1f-d57550cc96cc" xsi:nil="true"/>
+    <TPExecutable xmlns="4873beb7-5857-4685-be1f-d57550cc96cc" xsi:nil="true"/>
+    <CSXSubmissionDate xmlns="4873beb7-5857-4685-be1f-d57550cc96cc" xsi:nil="true"/>
+    <CSXUpdate xmlns="4873beb7-5857-4685-be1f-d57550cc96cc">false</CSXUpdate>
+    <AssetType xmlns="4873beb7-5857-4685-be1f-d57550cc96cc">TP</AssetType>
+    <ApprovalLog xmlns="4873beb7-5857-4685-be1f-d57550cc96cc" xsi:nil="true"/>
+    <BugNumber xmlns="4873beb7-5857-4685-be1f-d57550cc96cc" xsi:nil="true"/>
+    <OriginAsset xmlns="4873beb7-5857-4685-be1f-d57550cc96cc" xsi:nil="true"/>
+    <TPComponent xmlns="4873beb7-5857-4685-be1f-d57550cc96cc" xsi:nil="true"/>
+    <Milestone xmlns="4873beb7-5857-4685-be1f-d57550cc96cc" xsi:nil="true"/>
+    <RecommendationsModifier xmlns="4873beb7-5857-4685-be1f-d57550cc96cc" xsi:nil="true"/>
+    <AssetId xmlns="4873beb7-5857-4685-be1f-d57550cc96cc">TP102787001</AssetId>
+    <PolicheckWords xmlns="4873beb7-5857-4685-be1f-d57550cc96cc" xsi:nil="true"/>
+    <TPLaunchHelpLink xmlns="4873beb7-5857-4685-be1f-d57550cc96cc" xsi:nil="true"/>
+    <IntlLocPriority xmlns="4873beb7-5857-4685-be1f-d57550cc96cc" xsi:nil="true"/>
+    <TPApplication xmlns="4873beb7-5857-4685-be1f-d57550cc96cc" xsi:nil="true"/>
+    <IntlLangReviewer xmlns="4873beb7-5857-4685-be1f-d57550cc96cc" xsi:nil="true"/>
+    <HandoffToMSDN xmlns="4873beb7-5857-4685-be1f-d57550cc96cc" xsi:nil="true"/>
+    <PlannedPubDate xmlns="4873beb7-5857-4685-be1f-d57550cc96cc" xsi:nil="true"/>
+    <CrawlForDependencies xmlns="4873beb7-5857-4685-be1f-d57550cc96cc">false</CrawlForDependencies>
+    <LocLastLocAttemptVersionLookup xmlns="4873beb7-5857-4685-be1f-d57550cc96cc">693888</LocLastLocAttemptVersionLookup>
+    <LocProcessedForHandoffsLookup xmlns="4873beb7-5857-4685-be1f-d57550cc96cc" xsi:nil="true"/>
+    <TrustLevel xmlns="4873beb7-5857-4685-be1f-d57550cc96cc">1 Microsoft Managed Content</TrustLevel>
+    <CampaignTagsTaxHTField0 xmlns="4873beb7-5857-4685-be1f-d57550cc96cc">
+      <Terms xmlns="http://schemas.microsoft.com/office/infopath/2007/PartnerControls"/>
+    </CampaignTagsTaxHTField0>
+    <TPNamespace xmlns="4873beb7-5857-4685-be1f-d57550cc96cc" xsi:nil="true"/>
+    <LocOverallPreviewStatusLookup xmlns="4873beb7-5857-4685-be1f-d57550cc96cc" xsi:nil="true"/>
+    <TaxCatchAll xmlns="4873beb7-5857-4685-be1f-d57550cc96cc"/>
+    <IsSearchable xmlns="4873beb7-5857-4685-be1f-d57550cc96cc">false</IsSearchable>
+    <TemplateTemplateType xmlns="4873beb7-5857-4685-be1f-d57550cc96cc">Word Document Template</TemplateTemplateType>
+    <Markets xmlns="4873beb7-5857-4685-be1f-d57550cc96cc"/>
+    <IntlLangReview xmlns="4873beb7-5857-4685-be1f-d57550cc96cc" xsi:nil="true"/>
+    <UAProjectedTotalWords xmlns="4873beb7-5857-4685-be1f-d57550cc96cc" xsi:nil="true"/>
+    <OutputCachingOn xmlns="4873beb7-5857-4685-be1f-d57550cc96cc">false</OutputCachingOn>
+    <AverageRating xmlns="4873beb7-5857-4685-be1f-d57550cc96cc" xsi:nil="true"/>
+    <LocMarketGroupTiers2 xmlns="4873beb7-5857-4685-be1f-d57550cc96cc" xsi:nil="true"/>
+    <APAuthor xmlns="4873beb7-5857-4685-be1f-d57550cc96cc">
+      <UserInfo>
+        <DisplayName>REDMOND\v-namall</DisplayName>
+        <AccountId>978</AccountId>
+        <AccountType/>
+      </UserInfo>
+    </APAuthor>
+    <TPCommandLine xmlns="4873beb7-5857-4685-be1f-d57550cc96cc" xsi:nil="true"/>
+    <LocManualTestRequired xmlns="4873beb7-5857-4685-be1f-d57550cc96cc">false</LocManualTestRequired>
+    <TPAppVersion xmlns="4873beb7-5857-4685-be1f-d57550cc96cc" xsi:nil="true"/>
+    <EditorialStatus xmlns="4873beb7-5857-4685-be1f-d57550cc96cc">Complete</EditorialStatus>
+    <LocProcessedForMarketsLookup xmlns="4873beb7-5857-4685-be1f-d57550cc96cc" xsi:nil="true"/>
+    <LastModifiedDateTime xmlns="4873beb7-5857-4685-be1f-d57550cc96cc" xsi:nil="true"/>
+    <TPLaunchHelpLinkType xmlns="4873beb7-5857-4685-be1f-d57550cc96cc">Template</TPLaunchHelpLinkType>
+    <ScenarioTagsTaxHTField0 xmlns="4873beb7-5857-4685-be1f-d57550cc96cc">
+      <Terms xmlns="http://schemas.microsoft.com/office/infopath/2007/PartnerControls"/>
+    </ScenarioTagsTaxHTField0>
+    <OriginalRelease xmlns="4873beb7-5857-4685-be1f-d57550cc96cc">14</OriginalRelease>
+    <LocalizationTagsTaxHTField0 xmlns="4873beb7-5857-4685-be1f-d57550cc96cc">
+      <Terms xmlns="http://schemas.microsoft.com/office/infopath/2007/PartnerControls"/>
+    </LocalizationTagsTaxHTField0>
+    <Manager xmlns="4873beb7-5857-4685-be1f-d57550cc96cc" xsi:nil="true"/>
+    <UALocRecommendation xmlns="4873beb7-5857-4685-be1f-d57550cc96cc">Localize</UALocRecommendation>
+    <LocOverallHandbackStatusLookup xmlns="4873beb7-5857-4685-be1f-d57550cc96cc" xsi:nil="true"/>
+    <ArtSampleDocs xmlns="4873beb7-5857-4685-be1f-d57550cc96cc" xsi:nil="true"/>
+    <UACurrentWords xmlns="4873beb7-5857-4685-be1f-d57550cc96cc" xsi:nil="true"/>
+    <ShowIn xmlns="4873beb7-5857-4685-be1f-d57550cc96cc">Show everywhere</ShowIn>
+    <CSXHash xmlns="4873beb7-5857-4685-be1f-d57550cc96cc" xsi:nil="true"/>
+    <VoteCount xmlns="4873beb7-5857-4685-be1f-d57550cc96cc" xsi:nil="true"/>
+    <InternalTagsTaxHTField0 xmlns="4873beb7-5857-4685-be1f-d57550cc96cc">
+      <Terms xmlns="http://schemas.microsoft.com/office/infopath/2007/PartnerControls"/>
+    </InternalTagsTaxHTField0>
+    <UANotes xmlns="4873beb7-5857-4685-be1f-d57550cc96cc" xsi:nil="true"/>
+  </documentManagement>
+</p:properties>
+</file>
+
+<file path=customXml/item3.xml><?xml version="1.0" encoding="utf-8"?>
+<?mso-contentType ?>
+<FormTemplates xmlns="http://schemas.microsoft.com/sharepoint/v3/contenttype/forms">
+  <Display>DocumentLibraryForm</Display>
+  <Edit>AssetEditForm</Edit>
+  <New>DocumentLibraryForm</New>
+</FormTemplates>
+</file>
+
 <file path=customXml/itemProps1.xml><?xml version="1.0" encoding="utf-8"?>
-<ds:datastoreItem xmlns:ds="http://schemas.openxmlformats.org/officeDocument/2006/customXml" ds:itemID="{C01C3C56-10DB-49F7-B061-44D8728D078A}">
+<ds:datastoreItem xmlns:ds="http://schemas.openxmlformats.org/officeDocument/2006/customXml" ds:itemID="{4B3A7E92-E05A-4924-9E8A-9F6659E5855B}">
   <ds:schemaRefs>
-    <ds:schemaRef ds:uri="http://schemas.microsoft.com/sharepoint/v3/contenttype/forms"/>
+    <ds:schemaRef ds:uri="http://schemas.microsoft.com/office/2006/metadata/contentType"/>
+    <ds:schemaRef ds:uri="http://schemas.microsoft.com/office/2006/metadata/properties/metaAttributes"/>
+    <ds:schemaRef ds:uri="http://www.w3.org/2001/XMLSchema"/>
+    <ds:schemaRef ds:uri="http://schemas.microsoft.com/office/2006/metadata/properties"/>
+    <ds:schemaRef ds:uri="4873beb7-5857-4685-be1f-d57550cc96cc"/>
+    <ds:schemaRef ds:uri="http://schemas.microsoft.com/office/2006/documentManagement/types"/>
+    <ds:schemaRef ds:uri="http://schemas.microsoft.com/office/infopath/2007/PartnerControls"/>
+    <ds:schemaRef ds:uri="http://schemas.openxmlformats.org/package/2006/metadata/core-properties"/>
+    <ds:schemaRef ds:uri="http://purl.org/dc/elements/1.1/"/>
+    <ds:schemaRef ds:uri="http://purl.org/dc/terms/"/>
+    <ds:schemaRef ds:uri="http://schemas.microsoft.com/internal/obd"/>
   </ds:schemaRefs>
 </ds:datastoreItem>
 </file>
@@ -11275,19 +12129,9 @@
 </file>
 
 <file path=customXml/itemProps3.xml><?xml version="1.0" encoding="utf-8"?>
-<ds:datastoreItem xmlns:ds="http://schemas.openxmlformats.org/officeDocument/2006/customXml" ds:itemID="{4B3A7E92-E05A-4924-9E8A-9F6659E5855B}">
+<ds:datastoreItem xmlns:ds="http://schemas.openxmlformats.org/officeDocument/2006/customXml" ds:itemID="{C01C3C56-10DB-49F7-B061-44D8728D078A}">
   <ds:schemaRefs>
-    <ds:schemaRef ds:uri="http://schemas.microsoft.com/office/2006/metadata/contentType"/>
-    <ds:schemaRef ds:uri="http://schemas.microsoft.com/office/2006/metadata/properties/metaAttributes"/>
-    <ds:schemaRef ds:uri="http://www.w3.org/2001/XMLSchema"/>
-    <ds:schemaRef ds:uri="http://schemas.microsoft.com/office/2006/metadata/properties"/>
-    <ds:schemaRef ds:uri="4873beb7-5857-4685-be1f-d57550cc96cc"/>
-    <ds:schemaRef ds:uri="http://schemas.microsoft.com/office/2006/documentManagement/types"/>
-    <ds:schemaRef ds:uri="http://schemas.microsoft.com/office/infopath/2007/PartnerControls"/>
-    <ds:schemaRef ds:uri="http://schemas.openxmlformats.org/package/2006/metadata/core-properties"/>
-    <ds:schemaRef ds:uri="http://purl.org/dc/elements/1.1/"/>
-    <ds:schemaRef ds:uri="http://purl.org/dc/terms/"/>
-    <ds:schemaRef ds:uri="http://schemas.microsoft.com/internal/obd"/>
+    <ds:schemaRef ds:uri="http://schemas.microsoft.com/sharepoint/v3/contenttype/forms"/>
   </ds:schemaRefs>
 </ds:datastoreItem>
 </file>
</xml_diff>